<commit_message>
update pdf for coding task
</commit_message>
<xml_diff>
--- a/deep-learning/vorleistung/MandatoryCodingTask.docx
+++ b/deep-learning/vorleistung/MandatoryCodingTask.docx
@@ -13,1087 +13,995 @@
         <w:t>Marco Heitmann</w:t>
       </w:r>
       <w:r>
+        <w:t xml:space="preserve"> (Mat-Nr. 3716828)</w:t>
+      </w:r>
+    </w:p>
+    <w:p>
+      <w:r>
+        <w:t>Member2: Theodor Bogdan Dorotsky</w:t>
+      </w:r>
+      <w:r>
+        <w:t xml:space="preserve"> (Mat-Nr. </w:t>
+      </w:r>
+      <w:r>
+        <w:t>3778660</w:t>
+      </w:r>
+      <w:r>
+        <w:t>)</w:t>
+      </w:r>
+    </w:p>
+    <w:p/>
+    <w:p>
+      <w:pPr>
+        <w:rPr>
+          <w:b/>
+          <w:bCs/>
+        </w:rPr>
+      </w:pPr>
+      <w:r>
+        <w:rPr>
+          <w:b/>
+          <w:bCs/>
+          <w:highlight w:val="lightGray"/>
+        </w:rPr>
+        <w:t>Parameters to be set:</w:t>
+      </w:r>
+    </w:p>
+    <w:p>
+      <w:pPr>
+        <w:rPr>
+          <w:lang w:val="de-DE"/>
+        </w:rPr>
+      </w:pPr>
+      <w:proofErr w:type="spellStart"/>
+      <w:r>
+        <w:rPr>
+          <w:lang w:val="de-DE"/>
+        </w:rPr>
+        <w:t>Adapt</w:t>
+      </w:r>
+      <w:proofErr w:type="spellEnd"/>
+      <w:r>
+        <w:rPr>
+          <w:lang w:val="de-DE"/>
+        </w:rPr>
         <w:t xml:space="preserve"> </w:t>
       </w:r>
-      <w:r>
-        <w:t>(Mat-Nr.</w:t>
-      </w:r>
-      <w:r>
-        <w:t xml:space="preserve"> 3716828</w:t>
-      </w:r>
-      <w:r>
+      <w:proofErr w:type="spellStart"/>
+      <w:r>
+        <w:rPr>
+          <w:lang w:val="de-DE"/>
+        </w:rPr>
+        <w:t>the</w:t>
+      </w:r>
+      <w:proofErr w:type="spellEnd"/>
+      <w:r>
+        <w:rPr>
+          <w:lang w:val="de-DE"/>
+        </w:rPr>
+        <w:t xml:space="preserve"> config.py </w:t>
+      </w:r>
+      <w:proofErr w:type="spellStart"/>
+      <w:r>
+        <w:rPr>
+          <w:lang w:val="de-DE"/>
+        </w:rPr>
+        <w:t>file</w:t>
+      </w:r>
+      <w:proofErr w:type="spellEnd"/>
+      <w:r>
+        <w:rPr>
+          <w:lang w:val="de-DE"/>
+        </w:rPr>
+        <w:t xml:space="preserve"> and </w:t>
+      </w:r>
+      <w:proofErr w:type="spellStart"/>
+      <w:r>
+        <w:rPr>
+          <w:lang w:val="de-DE"/>
+        </w:rPr>
+        <w:t>set</w:t>
+      </w:r>
+      <w:proofErr w:type="spellEnd"/>
+      <w:r>
+        <w:rPr>
+          <w:lang w:val="de-DE"/>
+        </w:rPr>
+        <w:t xml:space="preserve"> </w:t>
+      </w:r>
+      <w:proofErr w:type="spellStart"/>
+      <w:r>
+        <w:rPr>
+          <w:lang w:val="de-DE"/>
+        </w:rPr>
+        <w:t>the</w:t>
+      </w:r>
+      <w:proofErr w:type="spellEnd"/>
+      <w:r>
+        <w:rPr>
+          <w:lang w:val="de-DE"/>
+        </w:rPr>
+        <w:t xml:space="preserve"> </w:t>
+      </w:r>
+      <w:r>
+        <w:rPr>
+          <w:lang w:val="de-DE"/>
+        </w:rPr>
+        <w:t>PROJECT_ROOT</w:t>
+      </w:r>
+      <w:r>
+        <w:rPr>
+          <w:lang w:val="de-DE"/>
+        </w:rPr>
+        <w:t xml:space="preserve"> and </w:t>
+      </w:r>
+      <w:r>
+        <w:rPr>
+          <w:lang w:val="de-DE"/>
+        </w:rPr>
+        <w:t>DATASET_PATH</w:t>
+      </w:r>
+      <w:r>
+        <w:rPr>
+          <w:lang w:val="de-DE"/>
+        </w:rPr>
+        <w:t xml:space="preserve"> </w:t>
+      </w:r>
+      <w:proofErr w:type="spellStart"/>
+      <w:r>
+        <w:rPr>
+          <w:lang w:val="de-DE"/>
+        </w:rPr>
+        <w:t>constants</w:t>
+      </w:r>
+      <w:proofErr w:type="spellEnd"/>
+      <w:r>
+        <w:rPr>
+          <w:lang w:val="de-DE"/>
+        </w:rPr>
+        <w:t>.</w:t>
+      </w:r>
+    </w:p>
+    <w:p>
+      <w:pPr>
+        <w:rPr>
+          <w:b/>
+          <w:bCs/>
+          <w:highlight w:val="lightGray"/>
+        </w:rPr>
+      </w:pPr>
+      <w:r>
+        <w:rPr>
+          <w:b/>
+          <w:bCs/>
+          <w:highlight w:val="lightGray"/>
+        </w:rPr>
+        <w:t>Commands for model training:</w:t>
+      </w:r>
+    </w:p>
+    <w:p>
+      <w:pPr>
+        <w:rPr>
+          <w:lang w:val="de-DE"/>
+        </w:rPr>
+      </w:pPr>
+      <w:r>
+        <w:rPr>
+          <w:lang w:val="de-DE"/>
+        </w:rPr>
+        <w:t xml:space="preserve">Run </w:t>
+      </w:r>
+      <w:proofErr w:type="spellStart"/>
+      <w:r>
+        <w:rPr>
+          <w:lang w:val="de-DE"/>
+        </w:rPr>
+        <w:t>the</w:t>
+      </w:r>
+      <w:proofErr w:type="spellEnd"/>
+      <w:r>
+        <w:rPr>
+          <w:lang w:val="de-DE"/>
+        </w:rPr>
+        <w:t xml:space="preserve"> </w:t>
+      </w:r>
+      <w:proofErr w:type="spellStart"/>
+      <w:r>
+        <w:rPr>
+          <w:lang w:val="de-DE"/>
+        </w:rPr>
+        <w:t>following</w:t>
+      </w:r>
+      <w:proofErr w:type="spellEnd"/>
+      <w:r>
+        <w:rPr>
+          <w:lang w:val="de-DE"/>
+        </w:rPr>
+        <w:t xml:space="preserve"> </w:t>
+      </w:r>
+      <w:proofErr w:type="spellStart"/>
+      <w:r>
+        <w:rPr>
+          <w:lang w:val="de-DE"/>
+        </w:rPr>
+        <w:t>command</w:t>
+      </w:r>
+      <w:r>
+        <w:rPr>
+          <w:lang w:val="de-DE"/>
+        </w:rPr>
+        <w:t>s</w:t>
+      </w:r>
+      <w:proofErr w:type="spellEnd"/>
+      <w:r>
+        <w:rPr>
+          <w:lang w:val="de-DE"/>
+        </w:rPr>
+        <w:t>:</w:t>
+      </w:r>
+    </w:p>
+    <w:p>
+      <w:pPr>
+        <w:rPr>
+          <w:rFonts w:ascii="Consolas" w:hAnsi="Consolas" w:cs="Consolas"/>
+        </w:rPr>
+      </w:pPr>
+      <w:r>
+        <w:rPr>
+          <w:rFonts w:ascii="Consolas" w:hAnsi="Consolas" w:cs="Consolas"/>
+        </w:rPr>
+        <w:t xml:space="preserve">$ </w:t>
+      </w:r>
+      <w:proofErr w:type="gramStart"/>
+      <w:r>
+        <w:rPr>
+          <w:rFonts w:ascii="Consolas" w:hAnsi="Consolas" w:cs="Consolas"/>
+        </w:rPr>
+        <w:t>python .</w:t>
+      </w:r>
+      <w:proofErr w:type="gramEnd"/>
+      <w:r>
+        <w:rPr>
+          <w:rFonts w:ascii="Consolas" w:hAnsi="Consolas" w:cs="Consolas"/>
+        </w:rPr>
+        <w:t>/</w:t>
+      </w:r>
+      <w:r>
+        <w:rPr>
+          <w:rFonts w:ascii="Consolas" w:hAnsi="Consolas" w:cs="Consolas"/>
+        </w:rPr>
+        <w:t>split_data</w:t>
+      </w:r>
+      <w:r>
+        <w:rPr>
+          <w:rFonts w:ascii="Consolas" w:hAnsi="Consolas" w:cs="Consolas"/>
+        </w:rPr>
+        <w:t>.py</w:t>
+      </w:r>
+    </w:p>
+    <w:p>
+      <w:pPr>
+        <w:rPr>
+          <w:rFonts w:ascii="Consolas" w:hAnsi="Consolas" w:cs="Consolas"/>
+        </w:rPr>
+      </w:pPr>
+      <w:r>
+        <w:rPr>
+          <w:rFonts w:ascii="Consolas" w:hAnsi="Consolas" w:cs="Consolas"/>
+        </w:rPr>
+        <w:t xml:space="preserve">$ </w:t>
+      </w:r>
+      <w:proofErr w:type="gramStart"/>
+      <w:r>
+        <w:rPr>
+          <w:rFonts w:ascii="Consolas" w:hAnsi="Consolas" w:cs="Consolas"/>
+        </w:rPr>
+        <w:t>python .</w:t>
+      </w:r>
+      <w:proofErr w:type="gramEnd"/>
+      <w:r>
+        <w:rPr>
+          <w:rFonts w:ascii="Consolas" w:hAnsi="Consolas" w:cs="Consolas"/>
+        </w:rPr>
+        <w:t>/</w:t>
+      </w:r>
+      <w:r>
+        <w:rPr>
+          <w:rFonts w:ascii="Consolas" w:hAnsi="Consolas" w:cs="Consolas"/>
+        </w:rPr>
+        <w:t>task2</w:t>
+      </w:r>
+      <w:r>
+        <w:rPr>
+          <w:rFonts w:ascii="Consolas" w:hAnsi="Consolas" w:cs="Consolas"/>
+        </w:rPr>
+        <w:t>.py</w:t>
+      </w:r>
+    </w:p>
+    <w:p>
+      <w:pPr>
+        <w:rPr>
+          <w:rFonts w:ascii="Consolas" w:hAnsi="Consolas" w:cs="Consolas"/>
+        </w:rPr>
+      </w:pPr>
+      <w:r>
+        <w:rPr>
+          <w:rFonts w:ascii="Consolas" w:hAnsi="Consolas" w:cs="Consolas"/>
+        </w:rPr>
+        <w:t xml:space="preserve">$ </w:t>
+      </w:r>
+      <w:proofErr w:type="gramStart"/>
+      <w:r>
+        <w:rPr>
+          <w:rFonts w:ascii="Consolas" w:hAnsi="Consolas" w:cs="Consolas"/>
+        </w:rPr>
+        <w:t>python .</w:t>
+      </w:r>
+      <w:proofErr w:type="gramEnd"/>
+      <w:r>
+        <w:rPr>
+          <w:rFonts w:ascii="Consolas" w:hAnsi="Consolas" w:cs="Consolas"/>
+        </w:rPr>
+        <w:t>/</w:t>
+      </w:r>
+      <w:r>
+        <w:rPr>
+          <w:rFonts w:ascii="Consolas" w:hAnsi="Consolas" w:cs="Consolas"/>
+        </w:rPr>
+        <w:t>task3</w:t>
+      </w:r>
+      <w:r>
+        <w:rPr>
+          <w:rFonts w:ascii="Consolas" w:hAnsi="Consolas" w:cs="Consolas"/>
+        </w:rPr>
+        <w:t>.py</w:t>
+      </w:r>
+    </w:p>
+    <w:p>
+      <w:pPr>
+        <w:rPr>
+          <w:b/>
+          <w:bCs/>
+        </w:rPr>
+      </w:pPr>
+      <w:r>
+        <w:rPr>
+          <w:b/>
+          <w:bCs/>
+          <w:highlight w:val="lightGray"/>
+        </w:rPr>
+        <w:t xml:space="preserve">what </w:t>
+      </w:r>
+      <w:proofErr w:type="spellStart"/>
+      <w:r>
+        <w:rPr>
+          <w:b/>
+          <w:bCs/>
+          <w:highlight w:val="lightGray"/>
+        </w:rPr>
+        <w:t>py</w:t>
+      </w:r>
+      <w:proofErr w:type="spellEnd"/>
+      <w:r>
+        <w:rPr>
+          <w:b/>
+          <w:bCs/>
+          <w:highlight w:val="lightGray"/>
+        </w:rPr>
+        <w:t>-file to run the reproduction routine using the final model</w:t>
+      </w:r>
+      <w:r>
+        <w:rPr>
+          <w:b/>
+          <w:bCs/>
+        </w:rPr>
+        <w:t>:</w:t>
+      </w:r>
+    </w:p>
+    <w:p>
+      <w:pPr>
+        <w:rPr>
+          <w:b/>
+          <w:bCs/>
+        </w:rPr>
+      </w:pPr>
+      <w:proofErr w:type="spellStart"/>
+      <w:r>
+        <w:rPr>
+          <w:lang w:val="de-DE"/>
+        </w:rPr>
+        <w:t>Only</w:t>
+      </w:r>
+      <w:proofErr w:type="spellEnd"/>
+      <w:r>
+        <w:rPr>
+          <w:lang w:val="de-DE"/>
+        </w:rPr>
+        <w:t xml:space="preserve"> </w:t>
+      </w:r>
+      <w:proofErr w:type="spellStart"/>
+      <w:r>
+        <w:rPr>
+          <w:lang w:val="de-DE"/>
+        </w:rPr>
+        <w:t>f</w:t>
+      </w:r>
+      <w:r>
+        <w:rPr>
+          <w:lang w:val="de-DE"/>
+        </w:rPr>
+        <w:t>or</w:t>
+      </w:r>
+      <w:proofErr w:type="spellEnd"/>
+      <w:r>
+        <w:rPr>
+          <w:lang w:val="de-DE"/>
+        </w:rPr>
+        <w:t xml:space="preserve"> </w:t>
+      </w:r>
+      <w:proofErr w:type="spellStart"/>
+      <w:r>
+        <w:rPr>
+          <w:lang w:val="de-DE"/>
+        </w:rPr>
+        <w:t>task</w:t>
+      </w:r>
+      <w:proofErr w:type="spellEnd"/>
+      <w:r>
+        <w:rPr>
+          <w:lang w:val="de-DE"/>
+        </w:rPr>
+        <w:t xml:space="preserve"> 3 </w:t>
+      </w:r>
+      <w:proofErr w:type="spellStart"/>
+      <w:r>
+        <w:rPr>
+          <w:lang w:val="de-DE"/>
+        </w:rPr>
+        <w:t>reproduction</w:t>
+      </w:r>
+      <w:proofErr w:type="spellEnd"/>
+      <w:r>
+        <w:rPr>
+          <w:lang w:val="de-DE"/>
+        </w:rPr>
+        <w:t>:</w:t>
+      </w:r>
+    </w:p>
+    <w:p>
+      <w:pPr>
+        <w:pStyle w:val="ListParagraph"/>
+        <w:numPr>
+          <w:ilvl w:val="0"/>
+          <w:numId w:val="1"/>
+        </w:numPr>
+        <w:rPr>
+          <w:lang w:val="de-DE"/>
+        </w:rPr>
+      </w:pPr>
+      <w:proofErr w:type="spellStart"/>
+      <w:r>
+        <w:rPr>
+          <w:lang w:val="de-DE"/>
+        </w:rPr>
+        <w:t>If</w:t>
+      </w:r>
+      <w:proofErr w:type="spellEnd"/>
+      <w:r>
+        <w:rPr>
+          <w:lang w:val="de-DE"/>
+        </w:rPr>
+        <w:t xml:space="preserve"> a different </w:t>
+      </w:r>
+      <w:proofErr w:type="spellStart"/>
+      <w:r>
+        <w:rPr>
+          <w:lang w:val="de-DE"/>
+        </w:rPr>
+        <w:t>model</w:t>
+      </w:r>
+      <w:proofErr w:type="spellEnd"/>
+      <w:r>
+        <w:rPr>
+          <w:lang w:val="de-DE"/>
+        </w:rPr>
+        <w:t xml:space="preserve"> </w:t>
+      </w:r>
+      <w:proofErr w:type="spellStart"/>
+      <w:r>
+        <w:rPr>
+          <w:lang w:val="de-DE"/>
+        </w:rPr>
+        <w:t>is</w:t>
+      </w:r>
+      <w:proofErr w:type="spellEnd"/>
+      <w:r>
+        <w:rPr>
+          <w:lang w:val="de-DE"/>
+        </w:rPr>
+        <w:t xml:space="preserve"> </w:t>
+      </w:r>
+      <w:proofErr w:type="spellStart"/>
+      <w:r>
+        <w:rPr>
+          <w:lang w:val="de-DE"/>
+        </w:rPr>
+        <w:t>used</w:t>
+      </w:r>
+      <w:proofErr w:type="spellEnd"/>
+      <w:r>
+        <w:rPr>
+          <w:lang w:val="de-DE"/>
+        </w:rPr>
+        <w:t xml:space="preserve"> </w:t>
+      </w:r>
+      <w:proofErr w:type="spellStart"/>
+      <w:r>
+        <w:rPr>
+          <w:lang w:val="de-DE"/>
+        </w:rPr>
+        <w:t>to</w:t>
+      </w:r>
+      <w:proofErr w:type="spellEnd"/>
+      <w:r>
+        <w:rPr>
+          <w:lang w:val="de-DE"/>
+        </w:rPr>
+        <w:t xml:space="preserve"> </w:t>
+      </w:r>
+      <w:proofErr w:type="spellStart"/>
+      <w:r>
+        <w:rPr>
+          <w:lang w:val="de-DE"/>
+        </w:rPr>
+        <w:t>verify</w:t>
+      </w:r>
+      <w:proofErr w:type="spellEnd"/>
+      <w:r>
+        <w:rPr>
+          <w:lang w:val="de-DE"/>
+        </w:rPr>
+        <w:t xml:space="preserve"> </w:t>
+      </w:r>
+      <w:proofErr w:type="spellStart"/>
+      <w:r>
+        <w:rPr>
+          <w:lang w:val="de-DE"/>
+        </w:rPr>
+        <w:t>the</w:t>
+      </w:r>
+      <w:proofErr w:type="spellEnd"/>
+      <w:r>
+        <w:rPr>
+          <w:lang w:val="de-DE"/>
+        </w:rPr>
+        <w:t xml:space="preserve"> </w:t>
+      </w:r>
+      <w:proofErr w:type="spellStart"/>
+      <w:r>
+        <w:rPr>
+          <w:lang w:val="de-DE"/>
+        </w:rPr>
+        <w:t>logits</w:t>
+      </w:r>
+      <w:proofErr w:type="spellEnd"/>
+      <w:r>
+        <w:rPr>
+          <w:lang w:val="de-DE"/>
+        </w:rPr>
+        <w:t xml:space="preserve">, </w:t>
+      </w:r>
+      <w:proofErr w:type="spellStart"/>
+      <w:r>
+        <w:rPr>
+          <w:lang w:val="de-DE"/>
+        </w:rPr>
+        <w:t>adapt</w:t>
+      </w:r>
+      <w:proofErr w:type="spellEnd"/>
+      <w:r>
+        <w:rPr>
+          <w:lang w:val="de-DE"/>
+        </w:rPr>
+        <w:t xml:space="preserve"> REPRODUCTION_MODEL_PATH in config.py </w:t>
+      </w:r>
+      <w:proofErr w:type="spellStart"/>
+      <w:r>
+        <w:rPr>
+          <w:lang w:val="de-DE"/>
+        </w:rPr>
+        <w:t>to</w:t>
+      </w:r>
+      <w:proofErr w:type="spellEnd"/>
+      <w:r>
+        <w:rPr>
+          <w:lang w:val="de-DE"/>
+        </w:rPr>
+        <w:t xml:space="preserve"> </w:t>
+      </w:r>
+      <w:proofErr w:type="spellStart"/>
+      <w:r>
+        <w:rPr>
+          <w:lang w:val="de-DE"/>
+        </w:rPr>
+        <w:t>the</w:t>
+      </w:r>
+      <w:proofErr w:type="spellEnd"/>
+      <w:r>
+        <w:rPr>
+          <w:lang w:val="de-DE"/>
+        </w:rPr>
+        <w:t xml:space="preserve"> </w:t>
+      </w:r>
+      <w:proofErr w:type="spellStart"/>
+      <w:r>
+        <w:rPr>
+          <w:lang w:val="de-DE"/>
+        </w:rPr>
+        <w:t>path</w:t>
+      </w:r>
+      <w:proofErr w:type="spellEnd"/>
+      <w:r>
+        <w:rPr>
+          <w:lang w:val="de-DE"/>
+        </w:rPr>
+        <w:t xml:space="preserve"> </w:t>
+      </w:r>
+      <w:proofErr w:type="spellStart"/>
+      <w:r>
+        <w:rPr>
+          <w:lang w:val="de-DE"/>
+        </w:rPr>
+        <w:t>of</w:t>
+      </w:r>
+      <w:proofErr w:type="spellEnd"/>
+      <w:r>
+        <w:rPr>
+          <w:lang w:val="de-DE"/>
+        </w:rPr>
+        <w:t xml:space="preserve"> </w:t>
+      </w:r>
+      <w:proofErr w:type="spellStart"/>
+      <w:r>
+        <w:rPr>
+          <w:lang w:val="de-DE"/>
+        </w:rPr>
+        <w:t>the</w:t>
+      </w:r>
+      <w:proofErr w:type="spellEnd"/>
+      <w:r>
+        <w:rPr>
+          <w:lang w:val="de-DE"/>
+        </w:rPr>
+        <w:t xml:space="preserve"> </w:t>
+      </w:r>
+      <w:proofErr w:type="spellStart"/>
+      <w:r>
+        <w:rPr>
+          <w:lang w:val="de-DE"/>
+        </w:rPr>
+        <w:t>model.pkl</w:t>
+      </w:r>
+      <w:proofErr w:type="spellEnd"/>
+      <w:r>
+        <w:rPr>
+          <w:lang w:val="de-DE"/>
+        </w:rPr>
+        <w:t xml:space="preserve"> </w:t>
+      </w:r>
+      <w:proofErr w:type="spellStart"/>
+      <w:r>
+        <w:rPr>
+          <w:lang w:val="de-DE"/>
+        </w:rPr>
+        <w:t>file</w:t>
+      </w:r>
+      <w:proofErr w:type="spellEnd"/>
+      <w:r>
+        <w:rPr>
+          <w:lang w:val="de-DE"/>
+        </w:rPr>
+        <w:t xml:space="preserve"> (e.g. „</w:t>
+      </w:r>
+      <w:proofErr w:type="spellStart"/>
+      <w:r>
+        <w:rPr>
+          <w:lang w:val="de-DE"/>
+        </w:rPr>
+        <w:t>final_results</w:t>
+      </w:r>
+      <w:proofErr w:type="spellEnd"/>
+      <w:r>
+        <w:rPr>
+          <w:lang w:val="de-DE"/>
+        </w:rPr>
+        <w:t>/2025-12-20_23-14-40-task3-results</w:t>
+      </w:r>
+      <w:r>
+        <w:rPr>
+          <w:lang w:val="de-DE"/>
+        </w:rPr>
+        <w:t>/</w:t>
+      </w:r>
+      <w:proofErr w:type="spellStart"/>
+      <w:r>
+        <w:rPr>
+          <w:lang w:val="de-DE"/>
+        </w:rPr>
+        <w:t>model.pkl</w:t>
+      </w:r>
+      <w:proofErr w:type="spellEnd"/>
+      <w:r>
+        <w:rPr>
+          <w:lang w:val="de-DE"/>
+        </w:rPr>
+        <w:t>“)</w:t>
+      </w:r>
+    </w:p>
+    <w:p>
+      <w:pPr>
+        <w:pStyle w:val="ListParagraph"/>
+        <w:numPr>
+          <w:ilvl w:val="0"/>
+          <w:numId w:val="1"/>
+        </w:numPr>
+        <w:rPr>
+          <w:lang w:val="de-DE"/>
+        </w:rPr>
+      </w:pPr>
+      <w:r>
+        <w:rPr>
+          <w:lang w:val="de-DE"/>
+        </w:rPr>
+        <w:t xml:space="preserve">Copy </w:t>
+      </w:r>
+      <w:proofErr w:type="spellStart"/>
+      <w:r>
+        <w:rPr>
+          <w:lang w:val="de-DE"/>
+        </w:rPr>
+        <w:t>the</w:t>
+      </w:r>
+      <w:proofErr w:type="spellEnd"/>
+      <w:r>
+        <w:rPr>
+          <w:lang w:val="de-DE"/>
+        </w:rPr>
+        <w:t xml:space="preserve"> „logits.pt“ and „logits.csv“ </w:t>
+      </w:r>
+      <w:proofErr w:type="spellStart"/>
+      <w:r>
+        <w:rPr>
+          <w:lang w:val="de-DE"/>
+        </w:rPr>
+        <w:t>files</w:t>
+      </w:r>
+      <w:proofErr w:type="spellEnd"/>
+      <w:r>
+        <w:rPr>
+          <w:lang w:val="de-DE"/>
+        </w:rPr>
+        <w:t xml:space="preserve"> </w:t>
+      </w:r>
+      <w:proofErr w:type="spellStart"/>
+      <w:r>
+        <w:rPr>
+          <w:lang w:val="de-DE"/>
+        </w:rPr>
+        <w:t>from</w:t>
+      </w:r>
+      <w:proofErr w:type="spellEnd"/>
+      <w:r>
+        <w:rPr>
+          <w:lang w:val="de-DE"/>
+        </w:rPr>
+        <w:t xml:space="preserve"> </w:t>
+      </w:r>
+      <w:proofErr w:type="spellStart"/>
+      <w:r>
+        <w:rPr>
+          <w:lang w:val="de-DE"/>
+        </w:rPr>
+        <w:t>the</w:t>
+      </w:r>
+      <w:proofErr w:type="spellEnd"/>
+      <w:r>
+        <w:rPr>
+          <w:lang w:val="de-DE"/>
+        </w:rPr>
+        <w:t xml:space="preserve"> </w:t>
+      </w:r>
+      <w:proofErr w:type="spellStart"/>
+      <w:r>
+        <w:rPr>
+          <w:lang w:val="de-DE"/>
+        </w:rPr>
+        <w:t>final</w:t>
+      </w:r>
+      <w:proofErr w:type="spellEnd"/>
+      <w:r>
+        <w:rPr>
+          <w:lang w:val="de-DE"/>
+        </w:rPr>
+        <w:t xml:space="preserve"> </w:t>
+      </w:r>
+      <w:proofErr w:type="spellStart"/>
+      <w:r>
+        <w:rPr>
+          <w:lang w:val="de-DE"/>
+        </w:rPr>
+        <w:t>model</w:t>
+      </w:r>
+      <w:proofErr w:type="spellEnd"/>
+      <w:r>
+        <w:rPr>
+          <w:lang w:val="de-DE"/>
+        </w:rPr>
+        <w:t xml:space="preserve"> (e.g. </w:t>
+      </w:r>
+      <w:proofErr w:type="spellStart"/>
+      <w:r>
+        <w:rPr>
+          <w:lang w:val="de-DE"/>
+        </w:rPr>
+        <w:t>final_results</w:t>
+      </w:r>
+      <w:proofErr w:type="spellEnd"/>
+      <w:r>
+        <w:rPr>
+          <w:lang w:val="de-DE"/>
+        </w:rPr>
+        <w:t xml:space="preserve">/2025-12-20_23-14-40-task3-results) </w:t>
+      </w:r>
+      <w:proofErr w:type="spellStart"/>
+      <w:r>
+        <w:rPr>
+          <w:lang w:val="de-DE"/>
+        </w:rPr>
+        <w:t>to</w:t>
+      </w:r>
+      <w:proofErr w:type="spellEnd"/>
+      <w:r>
+        <w:rPr>
+          <w:lang w:val="de-DE"/>
+        </w:rPr>
+        <w:t xml:space="preserve"> PROJECT_ROOT/</w:t>
+      </w:r>
+      <w:proofErr w:type="spellStart"/>
+      <w:r>
+        <w:rPr>
+          <w:lang w:val="de-DE"/>
+        </w:rPr>
+        <w:t>reproduction</w:t>
+      </w:r>
+      <w:proofErr w:type="spellEnd"/>
+      <w:r>
+        <w:rPr>
+          <w:lang w:val="de-DE"/>
+        </w:rPr>
+        <w:t xml:space="preserve"> (</w:t>
+      </w:r>
+      <w:proofErr w:type="spellStart"/>
+      <w:r>
+        <w:rPr>
+          <w:lang w:val="de-DE"/>
+        </w:rPr>
+        <w:t>or</w:t>
+      </w:r>
+      <w:proofErr w:type="spellEnd"/>
+      <w:r>
+        <w:rPr>
+          <w:lang w:val="de-DE"/>
+        </w:rPr>
+        <w:t xml:space="preserve"> </w:t>
+      </w:r>
+      <w:proofErr w:type="spellStart"/>
+      <w:r>
+        <w:rPr>
+          <w:lang w:val="de-DE"/>
+        </w:rPr>
+        <w:t>generate</w:t>
+      </w:r>
+      <w:proofErr w:type="spellEnd"/>
+      <w:r>
+        <w:rPr>
+          <w:lang w:val="de-DE"/>
+        </w:rPr>
+        <w:t xml:space="preserve"> </w:t>
+      </w:r>
+      <w:proofErr w:type="spellStart"/>
+      <w:r>
+        <w:rPr>
+          <w:lang w:val="de-DE"/>
+        </w:rPr>
+        <w:t>the</w:t>
+      </w:r>
+      <w:proofErr w:type="spellEnd"/>
+      <w:r>
+        <w:rPr>
+          <w:lang w:val="de-DE"/>
+        </w:rPr>
+        <w:t xml:space="preserve"> </w:t>
+      </w:r>
+      <w:proofErr w:type="spellStart"/>
+      <w:r>
+        <w:rPr>
+          <w:lang w:val="de-DE"/>
+        </w:rPr>
+        <w:t>logits</w:t>
+      </w:r>
+      <w:proofErr w:type="spellEnd"/>
+      <w:r>
+        <w:rPr>
+          <w:lang w:val="de-DE"/>
+        </w:rPr>
+        <w:t xml:space="preserve"> </w:t>
+      </w:r>
+      <w:proofErr w:type="spellStart"/>
+      <w:r>
+        <w:rPr>
+          <w:lang w:val="de-DE"/>
+        </w:rPr>
+        <w:t>with</w:t>
+      </w:r>
+      <w:proofErr w:type="spellEnd"/>
+      <w:r>
+        <w:rPr>
+          <w:lang w:val="de-DE"/>
+        </w:rPr>
+        <w:t xml:space="preserve"> </w:t>
+      </w:r>
+      <w:proofErr w:type="spellStart"/>
+      <w:proofErr w:type="gramStart"/>
+      <w:r>
+        <w:rPr>
+          <w:i/>
+          <w:iCs/>
+          <w:lang w:val="de-DE"/>
+        </w:rPr>
+        <w:t>python</w:t>
+      </w:r>
+      <w:proofErr w:type="spellEnd"/>
+      <w:r>
+        <w:rPr>
+          <w:i/>
+          <w:iCs/>
+          <w:lang w:val="de-DE"/>
+        </w:rPr>
+        <w:t xml:space="preserve"> .</w:t>
+      </w:r>
+      <w:proofErr w:type="gramEnd"/>
+      <w:r>
+        <w:rPr>
+          <w:i/>
+          <w:iCs/>
+          <w:lang w:val="de-DE"/>
+        </w:rPr>
+        <w:t xml:space="preserve">/task2_reproduction.py </w:t>
+      </w:r>
+      <w:r>
+        <w:rPr>
+          <w:i/>
+          <w:iCs/>
+          <w:lang w:val="de-DE"/>
+        </w:rPr>
+        <w:t>--generate-</w:t>
+      </w:r>
+      <w:proofErr w:type="spellStart"/>
+      <w:r>
+        <w:rPr>
+          <w:i/>
+          <w:iCs/>
+          <w:lang w:val="de-DE"/>
+        </w:rPr>
+        <w:t>logits</w:t>
+      </w:r>
+      <w:proofErr w:type="spellEnd"/>
+      <w:r>
+        <w:rPr>
+          <w:lang w:val="de-DE"/>
+        </w:rPr>
         <w:t>)</w:t>
-      </w:r>
-    </w:p>
-    <w:p>
-      <w:r>
-        <w:t>Member2: Theodor Bogdan Dorotsky</w:t>
-      </w:r>
-      <w:r>
-        <w:t xml:space="preserve"> (Mat-Nr. </w:t>
-      </w:r>
-      <w:r>
-        <w:t>3778660</w:t>
-      </w:r>
-      <w:r>
-        <w:t>)</w:t>
-      </w:r>
-    </w:p>
-    <w:p/>
-    <w:p>
-      <w:pPr>
-        <w:rPr>
-          <w:b/>
-          <w:bCs/>
-        </w:rPr>
-      </w:pPr>
-      <w:r>
-        <w:rPr>
-          <w:b/>
-          <w:bCs/>
-          <w:highlight w:val="lightGray"/>
-        </w:rPr>
-        <w:t>Parameters to be set:</w:t>
-      </w:r>
-    </w:p>
-    <w:p>
-      <w:pPr>
-        <w:rPr>
-          <w:lang w:val="de-DE"/>
-        </w:rPr>
-      </w:pPr>
-      <w:proofErr w:type="spellStart"/>
-      <w:r>
-        <w:rPr>
-          <w:lang w:val="de-DE"/>
-        </w:rPr>
-        <w:t>Adapt</w:t>
-      </w:r>
-      <w:proofErr w:type="spellEnd"/>
-      <w:r>
-        <w:rPr>
-          <w:lang w:val="de-DE"/>
-        </w:rPr>
-        <w:t xml:space="preserve"> </w:t>
-      </w:r>
-      <w:proofErr w:type="spellStart"/>
-      <w:r>
-        <w:rPr>
-          <w:lang w:val="de-DE"/>
-        </w:rPr>
-        <w:t>the</w:t>
-      </w:r>
-      <w:proofErr w:type="spellEnd"/>
-      <w:r>
-        <w:rPr>
-          <w:lang w:val="de-DE"/>
-        </w:rPr>
-        <w:t xml:space="preserve"> config.py </w:t>
-      </w:r>
-      <w:proofErr w:type="spellStart"/>
-      <w:r>
-        <w:rPr>
-          <w:lang w:val="de-DE"/>
-        </w:rPr>
-        <w:t>file</w:t>
-      </w:r>
-      <w:proofErr w:type="spellEnd"/>
-      <w:r>
-        <w:rPr>
-          <w:lang w:val="de-DE"/>
-        </w:rPr>
-        <w:t xml:space="preserve"> and </w:t>
-      </w:r>
-      <w:proofErr w:type="spellStart"/>
-      <w:r>
-        <w:rPr>
-          <w:lang w:val="de-DE"/>
-        </w:rPr>
-        <w:t>set</w:t>
-      </w:r>
-      <w:proofErr w:type="spellEnd"/>
-      <w:r>
-        <w:rPr>
-          <w:lang w:val="de-DE"/>
-        </w:rPr>
-        <w:t xml:space="preserve"> </w:t>
-      </w:r>
-      <w:proofErr w:type="spellStart"/>
-      <w:r>
-        <w:rPr>
-          <w:lang w:val="de-DE"/>
-        </w:rPr>
-        <w:t>the</w:t>
-      </w:r>
-      <w:proofErr w:type="spellEnd"/>
-      <w:r>
-        <w:rPr>
-          <w:lang w:val="de-DE"/>
-        </w:rPr>
-        <w:t xml:space="preserve"> </w:t>
-      </w:r>
-      <w:r>
-        <w:rPr>
-          <w:lang w:val="de-DE"/>
-        </w:rPr>
-        <w:t>PROJECT_ROOT</w:t>
-      </w:r>
-      <w:r>
-        <w:rPr>
-          <w:lang w:val="de-DE"/>
-        </w:rPr>
-        <w:t xml:space="preserve"> and </w:t>
-      </w:r>
-      <w:r>
-        <w:rPr>
-          <w:lang w:val="de-DE"/>
-        </w:rPr>
-        <w:t>DATASET_PATH</w:t>
-      </w:r>
-      <w:r>
-        <w:rPr>
-          <w:lang w:val="de-DE"/>
-        </w:rPr>
-        <w:t xml:space="preserve"> </w:t>
-      </w:r>
-      <w:proofErr w:type="spellStart"/>
-      <w:r>
-        <w:rPr>
-          <w:lang w:val="de-DE"/>
-        </w:rPr>
-        <w:t>constants</w:t>
-      </w:r>
-      <w:proofErr w:type="spellEnd"/>
-      <w:r>
-        <w:rPr>
-          <w:lang w:val="de-DE"/>
-        </w:rPr>
-        <w:t>.</w:t>
-      </w:r>
-    </w:p>
-    <w:p>
-      <w:pPr>
-        <w:rPr>
-          <w:b/>
-          <w:bCs/>
-          <w:highlight w:val="lightGray"/>
-        </w:rPr>
-      </w:pPr>
-      <w:r>
-        <w:rPr>
-          <w:b/>
-          <w:bCs/>
-          <w:highlight w:val="lightGray"/>
-        </w:rPr>
-        <w:t>Commands for model training:</w:t>
-      </w:r>
-    </w:p>
-    <w:p>
-      <w:pPr>
-        <w:rPr>
-          <w:lang w:val="de-DE"/>
-        </w:rPr>
-      </w:pPr>
-      <w:r>
-        <w:rPr>
-          <w:lang w:val="de-DE"/>
-        </w:rPr>
-        <w:t xml:space="preserve">Run </w:t>
-      </w:r>
-      <w:proofErr w:type="spellStart"/>
-      <w:r>
-        <w:rPr>
-          <w:lang w:val="de-DE"/>
-        </w:rPr>
-        <w:t>the</w:t>
-      </w:r>
-      <w:proofErr w:type="spellEnd"/>
-      <w:r>
-        <w:rPr>
-          <w:lang w:val="de-DE"/>
-        </w:rPr>
-        <w:t xml:space="preserve"> </w:t>
-      </w:r>
-      <w:proofErr w:type="spellStart"/>
-      <w:r>
-        <w:rPr>
-          <w:lang w:val="de-DE"/>
-        </w:rPr>
-        <w:t>following</w:t>
-      </w:r>
-      <w:proofErr w:type="spellEnd"/>
-      <w:r>
-        <w:rPr>
-          <w:lang w:val="de-DE"/>
-        </w:rPr>
-        <w:t xml:space="preserve"> </w:t>
-      </w:r>
-      <w:proofErr w:type="spellStart"/>
-      <w:r>
-        <w:rPr>
-          <w:lang w:val="de-DE"/>
-        </w:rPr>
-        <w:t>command</w:t>
-      </w:r>
-      <w:r>
-        <w:rPr>
-          <w:lang w:val="de-DE"/>
-        </w:rPr>
-        <w:t>s</w:t>
-      </w:r>
-      <w:proofErr w:type="spellEnd"/>
-      <w:r>
-        <w:rPr>
-          <w:lang w:val="de-DE"/>
-        </w:rPr>
-        <w:t>:</w:t>
-      </w:r>
-    </w:p>
-    <w:p>
-      <w:pPr>
-        <w:rPr>
-          <w:rFonts w:ascii="Consolas" w:hAnsi="Consolas" w:cs="Consolas"/>
-        </w:rPr>
-      </w:pPr>
-      <w:r>
-        <w:rPr>
-          <w:rFonts w:ascii="Consolas" w:hAnsi="Consolas" w:cs="Consolas"/>
-        </w:rPr>
-        <w:t xml:space="preserve">$ </w:t>
-      </w:r>
-      <w:proofErr w:type="gramStart"/>
-      <w:r>
-        <w:rPr>
-          <w:rFonts w:ascii="Consolas" w:hAnsi="Consolas" w:cs="Consolas"/>
-        </w:rPr>
-        <w:t>python .</w:t>
-      </w:r>
-      <w:proofErr w:type="gramEnd"/>
-      <w:r>
-        <w:rPr>
-          <w:rFonts w:ascii="Consolas" w:hAnsi="Consolas" w:cs="Consolas"/>
-        </w:rPr>
-        <w:t>/</w:t>
-      </w:r>
-      <w:r>
-        <w:rPr>
-          <w:rFonts w:ascii="Consolas" w:hAnsi="Consolas" w:cs="Consolas"/>
-        </w:rPr>
-        <w:t>split_data</w:t>
-      </w:r>
-      <w:r>
-        <w:rPr>
-          <w:rFonts w:ascii="Consolas" w:hAnsi="Consolas" w:cs="Consolas"/>
-        </w:rPr>
-        <w:t>.py</w:t>
-      </w:r>
-    </w:p>
-    <w:p>
-      <w:pPr>
-        <w:rPr>
-          <w:rFonts w:ascii="Consolas" w:hAnsi="Consolas" w:cs="Consolas"/>
-        </w:rPr>
-      </w:pPr>
-      <w:r>
-        <w:rPr>
-          <w:rFonts w:ascii="Consolas" w:hAnsi="Consolas" w:cs="Consolas"/>
-        </w:rPr>
-        <w:t xml:space="preserve">$ </w:t>
-      </w:r>
-      <w:proofErr w:type="gramStart"/>
-      <w:r>
-        <w:rPr>
-          <w:rFonts w:ascii="Consolas" w:hAnsi="Consolas" w:cs="Consolas"/>
-        </w:rPr>
-        <w:t>python .</w:t>
-      </w:r>
-      <w:proofErr w:type="gramEnd"/>
-      <w:r>
-        <w:rPr>
-          <w:rFonts w:ascii="Consolas" w:hAnsi="Consolas" w:cs="Consolas"/>
-        </w:rPr>
-        <w:t>/</w:t>
-      </w:r>
-      <w:r>
-        <w:rPr>
-          <w:rFonts w:ascii="Consolas" w:hAnsi="Consolas" w:cs="Consolas"/>
-        </w:rPr>
-        <w:t>task2</w:t>
-      </w:r>
-      <w:r>
-        <w:rPr>
-          <w:rFonts w:ascii="Consolas" w:hAnsi="Consolas" w:cs="Consolas"/>
-        </w:rPr>
-        <w:t>.py</w:t>
-      </w:r>
-    </w:p>
-    <w:p>
-      <w:pPr>
-        <w:rPr>
-          <w:rFonts w:ascii="Consolas" w:hAnsi="Consolas" w:cs="Consolas"/>
-        </w:rPr>
-      </w:pPr>
-      <w:r>
-        <w:rPr>
-          <w:rFonts w:ascii="Consolas" w:hAnsi="Consolas" w:cs="Consolas"/>
-        </w:rPr>
-        <w:t xml:space="preserve">$ </w:t>
-      </w:r>
-      <w:proofErr w:type="gramStart"/>
-      <w:r>
-        <w:rPr>
-          <w:rFonts w:ascii="Consolas" w:hAnsi="Consolas" w:cs="Consolas"/>
-        </w:rPr>
-        <w:t>python .</w:t>
-      </w:r>
-      <w:proofErr w:type="gramEnd"/>
-      <w:r>
-        <w:rPr>
-          <w:rFonts w:ascii="Consolas" w:hAnsi="Consolas" w:cs="Consolas"/>
-        </w:rPr>
-        <w:t>/</w:t>
-      </w:r>
-      <w:r>
-        <w:rPr>
-          <w:rFonts w:ascii="Consolas" w:hAnsi="Consolas" w:cs="Consolas"/>
-        </w:rPr>
-        <w:t>task3</w:t>
-      </w:r>
-      <w:r>
-        <w:rPr>
-          <w:rFonts w:ascii="Consolas" w:hAnsi="Consolas" w:cs="Consolas"/>
-        </w:rPr>
-        <w:t>.py</w:t>
-      </w:r>
-    </w:p>
-    <w:p>
-      <w:pPr>
-        <w:rPr>
-          <w:b/>
-          <w:bCs/>
-        </w:rPr>
-      </w:pPr>
-      <w:r>
-        <w:rPr>
-          <w:b/>
-          <w:bCs/>
-          <w:highlight w:val="lightGray"/>
-        </w:rPr>
-        <w:t xml:space="preserve">what </w:t>
-      </w:r>
-      <w:proofErr w:type="spellStart"/>
-      <w:r>
-        <w:rPr>
-          <w:b/>
-          <w:bCs/>
-          <w:highlight w:val="lightGray"/>
-        </w:rPr>
-        <w:t>py</w:t>
-      </w:r>
-      <w:proofErr w:type="spellEnd"/>
-      <w:r>
-        <w:rPr>
-          <w:b/>
-          <w:bCs/>
-          <w:highlight w:val="lightGray"/>
-        </w:rPr>
-        <w:t>-file to run the reproduction routine using the final model</w:t>
-      </w:r>
-      <w:r>
-        <w:rPr>
-          <w:b/>
-          <w:bCs/>
-        </w:rPr>
-        <w:t>:</w:t>
-      </w:r>
-    </w:p>
-    <w:p>
-      <w:pPr>
-        <w:rPr>
-          <w:lang w:val="de-DE"/>
-        </w:rPr>
-      </w:pPr>
-      <w:r>
-        <w:rPr>
-          <w:lang w:val="de-DE"/>
-        </w:rPr>
-        <w:t xml:space="preserve">Download </w:t>
-      </w:r>
-      <w:proofErr w:type="spellStart"/>
-      <w:r>
-        <w:rPr>
-          <w:lang w:val="de-DE"/>
-        </w:rPr>
-        <w:t>the</w:t>
-      </w:r>
-      <w:proofErr w:type="spellEnd"/>
-      <w:r>
-        <w:rPr>
-          <w:lang w:val="de-DE"/>
-        </w:rPr>
-        <w:t xml:space="preserve"> </w:t>
-      </w:r>
-      <w:proofErr w:type="spellStart"/>
-      <w:r>
-        <w:rPr>
-          <w:lang w:val="de-DE"/>
-        </w:rPr>
-        <w:t>final</w:t>
-      </w:r>
-      <w:proofErr w:type="spellEnd"/>
-      <w:r>
-        <w:rPr>
-          <w:lang w:val="de-DE"/>
-        </w:rPr>
-        <w:t xml:space="preserve"> </w:t>
-      </w:r>
-      <w:proofErr w:type="spellStart"/>
-      <w:r>
-        <w:rPr>
-          <w:lang w:val="de-DE"/>
-        </w:rPr>
-        <w:t>models</w:t>
-      </w:r>
-      <w:proofErr w:type="spellEnd"/>
-      <w:r>
-        <w:rPr>
-          <w:lang w:val="de-DE"/>
-        </w:rPr>
-        <w:t xml:space="preserve"> </w:t>
-      </w:r>
-      <w:proofErr w:type="spellStart"/>
-      <w:r>
-        <w:rPr>
-          <w:lang w:val="de-DE"/>
-        </w:rPr>
-        <w:t>here</w:t>
-      </w:r>
-      <w:proofErr w:type="spellEnd"/>
-      <w:r>
-        <w:rPr>
-          <w:lang w:val="de-DE"/>
-        </w:rPr>
-        <w:t xml:space="preserve">: </w:t>
-      </w:r>
-      <w:hyperlink r:id="rId6" w:history="1">
-        <w:r>
-          <w:rPr>
-            <w:rStyle w:val="Hyperlink"/>
-            <w:lang w:val="de-DE"/>
-          </w:rPr>
-          <w:t>https://download-directory.github.io/?url=https://github.com/luca-heitmann/data-science-courses/tree/main/deep-learning/vorleistung/final_results</w:t>
-        </w:r>
-      </w:hyperlink>
-    </w:p>
-    <w:p>
-      <w:pPr>
-        <w:rPr>
-          <w:lang w:val="de-DE"/>
-        </w:rPr>
-      </w:pPr>
-      <w:r>
-        <w:rPr>
-          <w:lang w:val="de-DE"/>
-        </w:rPr>
-        <w:t xml:space="preserve">Extract </w:t>
-      </w:r>
-      <w:proofErr w:type="spellStart"/>
-      <w:r>
-        <w:rPr>
-          <w:lang w:val="de-DE"/>
-        </w:rPr>
-        <w:t>the</w:t>
-      </w:r>
-      <w:proofErr w:type="spellEnd"/>
-      <w:r>
-        <w:rPr>
-          <w:lang w:val="de-DE"/>
-        </w:rPr>
-        <w:t xml:space="preserve"> </w:t>
-      </w:r>
-      <w:proofErr w:type="spellStart"/>
-      <w:r>
-        <w:rPr>
-          <w:lang w:val="de-DE"/>
-        </w:rPr>
-        <w:t>archive</w:t>
-      </w:r>
-      <w:proofErr w:type="spellEnd"/>
-      <w:r>
-        <w:rPr>
-          <w:lang w:val="de-DE"/>
-        </w:rPr>
-        <w:t xml:space="preserve">, </w:t>
-      </w:r>
-      <w:proofErr w:type="spellStart"/>
-      <w:r>
-        <w:rPr>
-          <w:lang w:val="de-DE"/>
-        </w:rPr>
-        <w:t>rename</w:t>
-      </w:r>
-      <w:proofErr w:type="spellEnd"/>
-      <w:r>
-        <w:rPr>
-          <w:lang w:val="de-DE"/>
-        </w:rPr>
-        <w:t xml:space="preserve"> </w:t>
-      </w:r>
-      <w:proofErr w:type="spellStart"/>
-      <w:r>
-        <w:rPr>
-          <w:lang w:val="de-DE"/>
-        </w:rPr>
-        <w:t>the</w:t>
-      </w:r>
-      <w:proofErr w:type="spellEnd"/>
-      <w:r>
-        <w:rPr>
-          <w:lang w:val="de-DE"/>
-        </w:rPr>
-        <w:t xml:space="preserve"> </w:t>
-      </w:r>
-      <w:proofErr w:type="spellStart"/>
-      <w:r>
-        <w:rPr>
-          <w:lang w:val="de-DE"/>
-        </w:rPr>
-        <w:t>directory</w:t>
-      </w:r>
-      <w:proofErr w:type="spellEnd"/>
-      <w:r>
-        <w:rPr>
-          <w:lang w:val="de-DE"/>
-        </w:rPr>
-        <w:t xml:space="preserve"> </w:t>
-      </w:r>
-      <w:proofErr w:type="spellStart"/>
-      <w:r>
-        <w:rPr>
-          <w:lang w:val="de-DE"/>
-        </w:rPr>
-        <w:t>to</w:t>
-      </w:r>
-      <w:proofErr w:type="spellEnd"/>
-      <w:r>
-        <w:rPr>
-          <w:lang w:val="de-DE"/>
-        </w:rPr>
-        <w:t xml:space="preserve"> „</w:t>
-      </w:r>
-      <w:proofErr w:type="spellStart"/>
-      <w:r>
-        <w:rPr>
-          <w:lang w:val="de-DE"/>
-        </w:rPr>
-        <w:t>final_results</w:t>
-      </w:r>
-      <w:proofErr w:type="spellEnd"/>
-      <w:r>
-        <w:rPr>
-          <w:lang w:val="de-DE"/>
-        </w:rPr>
-        <w:t xml:space="preserve">“ and </w:t>
-      </w:r>
-      <w:proofErr w:type="spellStart"/>
-      <w:r>
-        <w:rPr>
-          <w:lang w:val="de-DE"/>
-        </w:rPr>
-        <w:t>put</w:t>
-      </w:r>
-      <w:proofErr w:type="spellEnd"/>
-      <w:r>
-        <w:rPr>
-          <w:lang w:val="de-DE"/>
-        </w:rPr>
-        <w:t xml:space="preserve"> </w:t>
-      </w:r>
-      <w:proofErr w:type="spellStart"/>
-      <w:r>
-        <w:rPr>
-          <w:lang w:val="de-DE"/>
-        </w:rPr>
-        <w:t>it</w:t>
-      </w:r>
-      <w:proofErr w:type="spellEnd"/>
-      <w:r>
-        <w:rPr>
-          <w:lang w:val="de-DE"/>
-        </w:rPr>
-        <w:t xml:space="preserve"> </w:t>
-      </w:r>
-      <w:proofErr w:type="spellStart"/>
-      <w:r>
-        <w:rPr>
-          <w:lang w:val="de-DE"/>
-        </w:rPr>
-        <w:t>into</w:t>
-      </w:r>
-      <w:proofErr w:type="spellEnd"/>
-      <w:r>
-        <w:rPr>
-          <w:lang w:val="de-DE"/>
-        </w:rPr>
-        <w:t xml:space="preserve"> </w:t>
-      </w:r>
-      <w:proofErr w:type="spellStart"/>
-      <w:r>
-        <w:rPr>
-          <w:lang w:val="de-DE"/>
-        </w:rPr>
-        <w:t>the</w:t>
-      </w:r>
-      <w:proofErr w:type="spellEnd"/>
-      <w:r>
-        <w:rPr>
-          <w:lang w:val="de-DE"/>
-        </w:rPr>
-        <w:t xml:space="preserve"> PROJECT_ROOT </w:t>
-      </w:r>
-      <w:proofErr w:type="spellStart"/>
-      <w:r>
-        <w:rPr>
-          <w:lang w:val="de-DE"/>
-        </w:rPr>
-        <w:t>directory</w:t>
-      </w:r>
-      <w:proofErr w:type="spellEnd"/>
-      <w:r>
-        <w:rPr>
-          <w:lang w:val="de-DE"/>
-        </w:rPr>
-        <w:t>.</w:t>
-      </w:r>
-    </w:p>
-    <w:p>
-      <w:pPr>
-        <w:rPr>
-          <w:lang w:val="de-DE"/>
-        </w:rPr>
-      </w:pPr>
-      <w:r>
-        <w:rPr>
-          <w:lang w:val="de-DE"/>
-        </w:rPr>
-        <w:t xml:space="preserve">Copy </w:t>
-      </w:r>
-      <w:proofErr w:type="spellStart"/>
-      <w:r>
-        <w:rPr>
-          <w:lang w:val="de-DE"/>
-        </w:rPr>
-        <w:t>the</w:t>
-      </w:r>
-      <w:proofErr w:type="spellEnd"/>
-      <w:r>
-        <w:rPr>
-          <w:lang w:val="de-DE"/>
-        </w:rPr>
-        <w:t xml:space="preserve"> „logits.pt“ and „logits.csv“ </w:t>
-      </w:r>
-      <w:proofErr w:type="spellStart"/>
-      <w:r>
-        <w:rPr>
-          <w:lang w:val="de-DE"/>
-        </w:rPr>
-        <w:t>files</w:t>
-      </w:r>
-      <w:proofErr w:type="spellEnd"/>
-      <w:r>
-        <w:rPr>
-          <w:lang w:val="de-DE"/>
-        </w:rPr>
-        <w:t xml:space="preserve"> </w:t>
-      </w:r>
-      <w:proofErr w:type="spellStart"/>
-      <w:r>
-        <w:rPr>
-          <w:lang w:val="de-DE"/>
-        </w:rPr>
-        <w:t>from</w:t>
-      </w:r>
-      <w:proofErr w:type="spellEnd"/>
-      <w:r>
-        <w:rPr>
-          <w:lang w:val="de-DE"/>
-        </w:rPr>
-        <w:t xml:space="preserve"> </w:t>
-      </w:r>
-      <w:proofErr w:type="spellStart"/>
-      <w:r>
-        <w:rPr>
-          <w:lang w:val="de-DE"/>
-        </w:rPr>
-        <w:t>the</w:t>
-      </w:r>
-      <w:proofErr w:type="spellEnd"/>
-      <w:r>
-        <w:rPr>
-          <w:lang w:val="de-DE"/>
-        </w:rPr>
-        <w:t xml:space="preserve"> </w:t>
-      </w:r>
-      <w:proofErr w:type="spellStart"/>
-      <w:r>
-        <w:rPr>
-          <w:lang w:val="de-DE"/>
-        </w:rPr>
-        <w:t>final</w:t>
-      </w:r>
-      <w:proofErr w:type="spellEnd"/>
-      <w:r>
-        <w:rPr>
-          <w:lang w:val="de-DE"/>
-        </w:rPr>
-        <w:t xml:space="preserve"> </w:t>
-      </w:r>
-      <w:proofErr w:type="spellStart"/>
-      <w:r>
-        <w:rPr>
-          <w:lang w:val="de-DE"/>
-        </w:rPr>
-        <w:t>model</w:t>
-      </w:r>
-      <w:proofErr w:type="spellEnd"/>
-      <w:r>
-        <w:rPr>
-          <w:lang w:val="de-DE"/>
-        </w:rPr>
-        <w:t xml:space="preserve"> (e.g. </w:t>
-      </w:r>
-      <w:proofErr w:type="spellStart"/>
-      <w:r>
-        <w:rPr>
-          <w:lang w:val="de-DE"/>
-        </w:rPr>
-        <w:t>final_results</w:t>
-      </w:r>
-      <w:proofErr w:type="spellEnd"/>
-      <w:r>
-        <w:rPr>
-          <w:lang w:val="de-DE"/>
-        </w:rPr>
-        <w:t>/</w:t>
-      </w:r>
-      <w:r>
-        <w:rPr>
-          <w:lang w:val="de-DE"/>
-        </w:rPr>
-        <w:t>2025-12-20_20-26-13-task2-results</w:t>
-      </w:r>
-      <w:r>
-        <w:rPr>
-          <w:lang w:val="de-DE"/>
-        </w:rPr>
-        <w:t xml:space="preserve">) </w:t>
-      </w:r>
-      <w:proofErr w:type="spellStart"/>
-      <w:r>
-        <w:rPr>
-          <w:lang w:val="de-DE"/>
-        </w:rPr>
-        <w:t>to</w:t>
-      </w:r>
-      <w:proofErr w:type="spellEnd"/>
-      <w:r>
-        <w:rPr>
-          <w:lang w:val="de-DE"/>
-        </w:rPr>
-        <w:t xml:space="preserve"> PROJECT_ROOT/</w:t>
-      </w:r>
-      <w:proofErr w:type="spellStart"/>
-      <w:r>
-        <w:rPr>
-          <w:lang w:val="de-DE"/>
-        </w:rPr>
-        <w:t>reproduction</w:t>
-      </w:r>
-      <w:proofErr w:type="spellEnd"/>
-    </w:p>
-    <w:p>
-      <w:pPr>
-        <w:rPr>
-          <w:lang w:val="de-DE"/>
-        </w:rPr>
-      </w:pPr>
-      <w:proofErr w:type="spellStart"/>
-      <w:r>
-        <w:rPr>
-          <w:lang w:val="de-DE"/>
-        </w:rPr>
-        <w:t>For</w:t>
-      </w:r>
-      <w:proofErr w:type="spellEnd"/>
-      <w:r>
-        <w:rPr>
-          <w:lang w:val="de-DE"/>
-        </w:rPr>
-        <w:t xml:space="preserve"> </w:t>
-      </w:r>
-      <w:proofErr w:type="spellStart"/>
-      <w:r>
-        <w:rPr>
-          <w:lang w:val="de-DE"/>
-        </w:rPr>
-        <w:t>task</w:t>
-      </w:r>
-      <w:proofErr w:type="spellEnd"/>
-      <w:r>
-        <w:rPr>
-          <w:lang w:val="de-DE"/>
-        </w:rPr>
-        <w:t xml:space="preserve"> 3 </w:t>
-      </w:r>
-      <w:proofErr w:type="spellStart"/>
-      <w:r>
-        <w:rPr>
-          <w:lang w:val="de-DE"/>
-        </w:rPr>
-        <w:t>reproduction</w:t>
-      </w:r>
-      <w:proofErr w:type="spellEnd"/>
-      <w:r>
-        <w:rPr>
-          <w:lang w:val="de-DE"/>
-        </w:rPr>
-        <w:t xml:space="preserve">: </w:t>
-      </w:r>
-      <w:proofErr w:type="spellStart"/>
-      <w:r>
-        <w:rPr>
-          <w:lang w:val="de-DE"/>
-        </w:rPr>
-        <w:t>If</w:t>
-      </w:r>
-      <w:proofErr w:type="spellEnd"/>
-      <w:r>
-        <w:rPr>
-          <w:lang w:val="de-DE"/>
-        </w:rPr>
-        <w:t xml:space="preserve"> a different </w:t>
-      </w:r>
-      <w:proofErr w:type="spellStart"/>
-      <w:r>
-        <w:rPr>
-          <w:lang w:val="de-DE"/>
-        </w:rPr>
-        <w:t>model</w:t>
-      </w:r>
-      <w:proofErr w:type="spellEnd"/>
-      <w:r>
-        <w:rPr>
-          <w:lang w:val="de-DE"/>
-        </w:rPr>
-        <w:t xml:space="preserve"> </w:t>
-      </w:r>
-      <w:proofErr w:type="spellStart"/>
-      <w:r>
-        <w:rPr>
-          <w:lang w:val="de-DE"/>
-        </w:rPr>
-        <w:t>is</w:t>
-      </w:r>
-      <w:proofErr w:type="spellEnd"/>
-      <w:r>
-        <w:rPr>
-          <w:lang w:val="de-DE"/>
-        </w:rPr>
-        <w:t xml:space="preserve"> </w:t>
-      </w:r>
-      <w:proofErr w:type="spellStart"/>
-      <w:r>
-        <w:rPr>
-          <w:lang w:val="de-DE"/>
-        </w:rPr>
-        <w:t>used</w:t>
-      </w:r>
-      <w:proofErr w:type="spellEnd"/>
-      <w:r>
-        <w:rPr>
-          <w:lang w:val="de-DE"/>
-        </w:rPr>
-        <w:t xml:space="preserve"> </w:t>
-      </w:r>
-      <w:proofErr w:type="spellStart"/>
-      <w:r>
-        <w:rPr>
-          <w:lang w:val="de-DE"/>
-        </w:rPr>
-        <w:t>to</w:t>
-      </w:r>
-      <w:proofErr w:type="spellEnd"/>
-      <w:r>
-        <w:rPr>
-          <w:lang w:val="de-DE"/>
-        </w:rPr>
-        <w:t xml:space="preserve"> </w:t>
-      </w:r>
-      <w:proofErr w:type="spellStart"/>
-      <w:r>
-        <w:rPr>
-          <w:lang w:val="de-DE"/>
-        </w:rPr>
-        <w:t>verify</w:t>
-      </w:r>
-      <w:proofErr w:type="spellEnd"/>
-      <w:r>
-        <w:rPr>
-          <w:lang w:val="de-DE"/>
-        </w:rPr>
-        <w:t xml:space="preserve"> </w:t>
-      </w:r>
-      <w:proofErr w:type="spellStart"/>
-      <w:r>
-        <w:rPr>
-          <w:lang w:val="de-DE"/>
-        </w:rPr>
-        <w:t>the</w:t>
-      </w:r>
-      <w:proofErr w:type="spellEnd"/>
-      <w:r>
-        <w:rPr>
-          <w:lang w:val="de-DE"/>
-        </w:rPr>
-        <w:t xml:space="preserve"> </w:t>
-      </w:r>
-      <w:proofErr w:type="spellStart"/>
-      <w:r>
-        <w:rPr>
-          <w:lang w:val="de-DE"/>
-        </w:rPr>
-        <w:t>logits</w:t>
-      </w:r>
-      <w:proofErr w:type="spellEnd"/>
-      <w:r>
-        <w:rPr>
-          <w:lang w:val="de-DE"/>
-        </w:rPr>
-        <w:t xml:space="preserve">, </w:t>
-      </w:r>
-      <w:proofErr w:type="spellStart"/>
-      <w:r>
-        <w:rPr>
-          <w:lang w:val="de-DE"/>
-        </w:rPr>
-        <w:t>adapt</w:t>
-      </w:r>
-      <w:proofErr w:type="spellEnd"/>
-      <w:r>
-        <w:rPr>
-          <w:lang w:val="de-DE"/>
-        </w:rPr>
-        <w:t xml:space="preserve"> </w:t>
-      </w:r>
-      <w:r>
-        <w:rPr>
-          <w:lang w:val="de-DE"/>
-        </w:rPr>
-        <w:t>REPRODUCTION_MODEL_PATH</w:t>
-      </w:r>
-      <w:r>
-        <w:rPr>
-          <w:lang w:val="de-DE"/>
-        </w:rPr>
-        <w:t xml:space="preserve"> in config.py </w:t>
-      </w:r>
-      <w:proofErr w:type="spellStart"/>
-      <w:r>
-        <w:rPr>
-          <w:lang w:val="de-DE"/>
-        </w:rPr>
-        <w:t>to</w:t>
-      </w:r>
-      <w:proofErr w:type="spellEnd"/>
-      <w:r>
-        <w:rPr>
-          <w:lang w:val="de-DE"/>
-        </w:rPr>
-        <w:t xml:space="preserve"> </w:t>
-      </w:r>
-      <w:proofErr w:type="spellStart"/>
-      <w:r>
-        <w:rPr>
-          <w:lang w:val="de-DE"/>
-        </w:rPr>
-        <w:t>the</w:t>
-      </w:r>
-      <w:proofErr w:type="spellEnd"/>
-      <w:r>
-        <w:rPr>
-          <w:lang w:val="de-DE"/>
-        </w:rPr>
-        <w:t xml:space="preserve"> </w:t>
-      </w:r>
-      <w:proofErr w:type="spellStart"/>
-      <w:r>
-        <w:rPr>
-          <w:lang w:val="de-DE"/>
-        </w:rPr>
-        <w:t>path</w:t>
-      </w:r>
-      <w:proofErr w:type="spellEnd"/>
-      <w:r>
-        <w:rPr>
-          <w:lang w:val="de-DE"/>
-        </w:rPr>
-        <w:t xml:space="preserve"> </w:t>
-      </w:r>
-      <w:proofErr w:type="spellStart"/>
-      <w:r>
-        <w:rPr>
-          <w:lang w:val="de-DE"/>
-        </w:rPr>
-        <w:t>of</w:t>
-      </w:r>
-      <w:proofErr w:type="spellEnd"/>
-      <w:r>
-        <w:rPr>
-          <w:lang w:val="de-DE"/>
-        </w:rPr>
-        <w:t xml:space="preserve"> </w:t>
-      </w:r>
-      <w:proofErr w:type="spellStart"/>
-      <w:r>
-        <w:rPr>
-          <w:lang w:val="de-DE"/>
-        </w:rPr>
-        <w:t>the</w:t>
-      </w:r>
-      <w:proofErr w:type="spellEnd"/>
-      <w:r>
-        <w:rPr>
-          <w:lang w:val="de-DE"/>
-        </w:rPr>
-        <w:t xml:space="preserve"> </w:t>
-      </w:r>
-      <w:proofErr w:type="spellStart"/>
-      <w:r>
-        <w:rPr>
-          <w:lang w:val="de-DE"/>
-        </w:rPr>
-        <w:t>model.pkl</w:t>
-      </w:r>
-      <w:proofErr w:type="spellEnd"/>
-      <w:r>
-        <w:rPr>
-          <w:lang w:val="de-DE"/>
-        </w:rPr>
-        <w:t xml:space="preserve"> </w:t>
-      </w:r>
-      <w:proofErr w:type="spellStart"/>
-      <w:r>
-        <w:rPr>
-          <w:lang w:val="de-DE"/>
-        </w:rPr>
-        <w:t>file</w:t>
-      </w:r>
-      <w:proofErr w:type="spellEnd"/>
-      <w:r>
-        <w:rPr>
-          <w:lang w:val="de-DE"/>
-        </w:rPr>
-        <w:t>.</w:t>
       </w:r>
     </w:p>
     <w:p>
@@ -1493,6 +1401,27 @@
           <w:lang w:val="de-DE"/>
         </w:rPr>
       </w:pPr>
+    </w:p>
+    <w:p>
+      <w:pPr>
+        <w:rPr>
+          <w:lang w:val="de-DE"/>
+        </w:rPr>
+      </w:pPr>
+    </w:p>
+    <w:p>
+      <w:pPr>
+        <w:rPr>
+          <w:lang w:val="de-DE"/>
+        </w:rPr>
+      </w:pPr>
+    </w:p>
+    <w:p>
+      <w:pPr>
+        <w:rPr>
+          <w:lang w:val="de-DE"/>
+        </w:rPr>
+      </w:pPr>
       <w:r>
         <w:rPr>
           <w:b/>
@@ -1500,78 +1429,14 @@
           <w:noProof/>
           <w:lang w:val="de-DE"/>
         </w:rPr>
-        <w:lastRenderedPageBreak/>
         <w:drawing>
-          <wp:anchor distT="0" distB="0" distL="114300" distR="114300" simplePos="0" relativeHeight="251661312" behindDoc="0" locked="0" layoutInCell="1" allowOverlap="1" wp14:anchorId="7A3706E0" wp14:editId="28132700">
+          <wp:anchor distT="0" distB="0" distL="114300" distR="114300" simplePos="0" relativeHeight="251660288" behindDoc="0" locked="0" layoutInCell="1" allowOverlap="1" wp14:anchorId="015D5B1F" wp14:editId="05EBD45C">
             <wp:simplePos x="0" y="0"/>
-            <wp:positionH relativeFrom="column">
-              <wp:posOffset>3039745</wp:posOffset>
+            <wp:positionH relativeFrom="margin">
+              <wp:posOffset>-192405</wp:posOffset>
             </wp:positionH>
             <wp:positionV relativeFrom="paragraph">
-              <wp:posOffset>-98734</wp:posOffset>
-            </wp:positionV>
-            <wp:extent cx="2933700" cy="1760089"/>
-            <wp:effectExtent l="0" t="0" r="0" b="0"/>
-            <wp:wrapNone/>
-            <wp:docPr id="1239522350" name="Grafik 1" descr="Ein Bild, das Text, Diagramm, Reihe, parallel enthält.&#10;&#10;KI-generierte Inhalte können fehlerhaft sein."/>
-            <wp:cNvGraphicFramePr>
-              <a:graphicFrameLocks xmlns:a="http://schemas.openxmlformats.org/drawingml/2006/main" noChangeAspect="1"/>
-            </wp:cNvGraphicFramePr>
-            <a:graphic xmlns:a="http://schemas.openxmlformats.org/drawingml/2006/main">
-              <a:graphicData uri="http://schemas.openxmlformats.org/drawingml/2006/picture">
-                <pic:pic xmlns:pic="http://schemas.openxmlformats.org/drawingml/2006/picture">
-                  <pic:nvPicPr>
-                    <pic:cNvPr id="1239522350" name="Grafik 1" descr="Ein Bild, das Text, Diagramm, Reihe, parallel enthält.&#10;&#10;KI-generierte Inhalte können fehlerhaft sein."/>
-                    <pic:cNvPicPr/>
-                  </pic:nvPicPr>
-                  <pic:blipFill>
-                    <a:blip r:embed="rId9" cstate="print">
-                      <a:extLst>
-                        <a:ext uri="{28A0092B-C50C-407E-A947-70E740481C1C}">
-                          <a14:useLocalDpi xmlns:a14="http://schemas.microsoft.com/office/drawing/2010/main" val="0"/>
-                        </a:ext>
-                      </a:extLst>
-                    </a:blip>
-                    <a:stretch>
-                      <a:fillRect/>
-                    </a:stretch>
-                  </pic:blipFill>
-                  <pic:spPr>
-                    <a:xfrm>
-                      <a:off x="0" y="0"/>
-                      <a:ext cx="2933700" cy="1760089"/>
-                    </a:xfrm>
-                    <a:prstGeom prst="rect">
-                      <a:avLst/>
-                    </a:prstGeom>
-                  </pic:spPr>
-                </pic:pic>
-              </a:graphicData>
-            </a:graphic>
-            <wp14:sizeRelH relativeFrom="margin">
-              <wp14:pctWidth>0</wp14:pctWidth>
-            </wp14:sizeRelH>
-            <wp14:sizeRelV relativeFrom="margin">
-              <wp14:pctHeight>0</wp14:pctHeight>
-            </wp14:sizeRelV>
-          </wp:anchor>
-        </w:drawing>
-      </w:r>
-      <w:r>
-        <w:rPr>
-          <w:b/>
-          <w:bCs/>
-          <w:noProof/>
-          <w:lang w:val="de-DE"/>
-        </w:rPr>
-        <w:drawing>
-          <wp:anchor distT="0" distB="0" distL="114300" distR="114300" simplePos="0" relativeHeight="251660288" behindDoc="0" locked="0" layoutInCell="1" allowOverlap="1" wp14:anchorId="015D5B1F" wp14:editId="27855AFA">
-            <wp:simplePos x="0" y="0"/>
-            <wp:positionH relativeFrom="margin">
-              <wp:posOffset>-374015</wp:posOffset>
-            </wp:positionH>
-            <wp:positionV relativeFrom="paragraph">
-              <wp:posOffset>-122671</wp:posOffset>
+              <wp:posOffset>308610</wp:posOffset>
             </wp:positionV>
             <wp:extent cx="3080385" cy="1848485"/>
             <wp:effectExtent l="0" t="0" r="5715" b="0"/>
@@ -1588,7 +1453,7 @@
                     <pic:cNvPicPr/>
                   </pic:nvPicPr>
                   <pic:blipFill>
-                    <a:blip r:embed="rId10" cstate="print">
+                    <a:blip r:embed="rId9" cstate="print">
                       <a:extLst>
                         <a:ext uri="{28A0092B-C50C-407E-A947-70E740481C1C}">
                           <a14:useLocalDpi xmlns:a14="http://schemas.microsoft.com/office/drawing/2010/main" val="0"/>
@@ -1627,41 +1492,6 @@
           <w:lang w:val="de-DE"/>
         </w:rPr>
       </w:pPr>
-    </w:p>
-    <w:p>
-      <w:pPr>
-        <w:rPr>
-          <w:lang w:val="de-DE"/>
-        </w:rPr>
-      </w:pPr>
-    </w:p>
-    <w:p>
-      <w:pPr>
-        <w:rPr>
-          <w:lang w:val="de-DE"/>
-        </w:rPr>
-      </w:pPr>
-    </w:p>
-    <w:p>
-      <w:pPr>
-        <w:rPr>
-          <w:lang w:val="de-DE"/>
-        </w:rPr>
-      </w:pPr>
-    </w:p>
-    <w:p>
-      <w:pPr>
-        <w:rPr>
-          <w:lang w:val="de-DE"/>
-        </w:rPr>
-      </w:pPr>
-    </w:p>
-    <w:p>
-      <w:pPr>
-        <w:rPr>
-          <w:lang w:val="de-DE"/>
-        </w:rPr>
-      </w:pPr>
       <w:r>
         <w:rPr>
           <w:b/>
@@ -1670,18 +1500,18 @@
           <w:lang w:val="de-DE"/>
         </w:rPr>
         <w:drawing>
-          <wp:anchor distT="0" distB="0" distL="114300" distR="114300" simplePos="0" relativeHeight="251663360" behindDoc="0" locked="0" layoutInCell="1" allowOverlap="1" wp14:anchorId="260FD0A6" wp14:editId="613C52E2">
+          <wp:anchor distT="0" distB="0" distL="114300" distR="114300" simplePos="0" relativeHeight="251661312" behindDoc="0" locked="0" layoutInCell="1" allowOverlap="1" wp14:anchorId="7A3706E0" wp14:editId="38A2C2B2">
             <wp:simplePos x="0" y="0"/>
-            <wp:positionH relativeFrom="margin">
-              <wp:posOffset>2956429</wp:posOffset>
+            <wp:positionH relativeFrom="column">
+              <wp:posOffset>3001645</wp:posOffset>
             </wp:positionH>
             <wp:positionV relativeFrom="paragraph">
-              <wp:posOffset>54159</wp:posOffset>
+              <wp:posOffset>24314</wp:posOffset>
             </wp:positionV>
-            <wp:extent cx="2994660" cy="1796446"/>
+            <wp:extent cx="2933700" cy="1759585"/>
             <wp:effectExtent l="0" t="0" r="0" b="0"/>
             <wp:wrapNone/>
-            <wp:docPr id="1552858921" name="Grafik 1" descr="Ein Bild, das Text, Diagramm, Reihe, parallel enthält.&#10;&#10;KI-generierte Inhalte können fehlerhaft sein."/>
+            <wp:docPr id="1239522350" name="Grafik 1" descr="Ein Bild, das Text, Diagramm, Reihe, parallel enthält.&#10;&#10;KI-generierte Inhalte können fehlerhaft sein."/>
             <wp:cNvGraphicFramePr>
               <a:graphicFrameLocks xmlns:a="http://schemas.openxmlformats.org/drawingml/2006/main" noChangeAspect="1"/>
             </wp:cNvGraphicFramePr>
@@ -1689,7 +1519,115 @@
               <a:graphicData uri="http://schemas.openxmlformats.org/drawingml/2006/picture">
                 <pic:pic xmlns:pic="http://schemas.openxmlformats.org/drawingml/2006/picture">
                   <pic:nvPicPr>
-                    <pic:cNvPr id="1552858921" name="Grafik 1" descr="Ein Bild, das Text, Diagramm, Reihe, parallel enthält.&#10;&#10;KI-generierte Inhalte können fehlerhaft sein."/>
+                    <pic:cNvPr id="1239522350" name="Grafik 1" descr="Ein Bild, das Text, Diagramm, Reihe, parallel enthält.&#10;&#10;KI-generierte Inhalte können fehlerhaft sein."/>
+                    <pic:cNvPicPr/>
+                  </pic:nvPicPr>
+                  <pic:blipFill>
+                    <a:blip r:embed="rId10" cstate="print">
+                      <a:extLst>
+                        <a:ext uri="{28A0092B-C50C-407E-A947-70E740481C1C}">
+                          <a14:useLocalDpi xmlns:a14="http://schemas.microsoft.com/office/drawing/2010/main" val="0"/>
+                        </a:ext>
+                      </a:extLst>
+                    </a:blip>
+                    <a:stretch>
+                      <a:fillRect/>
+                    </a:stretch>
+                  </pic:blipFill>
+                  <pic:spPr>
+                    <a:xfrm>
+                      <a:off x="0" y="0"/>
+                      <a:ext cx="2933700" cy="1759585"/>
+                    </a:xfrm>
+                    <a:prstGeom prst="rect">
+                      <a:avLst/>
+                    </a:prstGeom>
+                  </pic:spPr>
+                </pic:pic>
+              </a:graphicData>
+            </a:graphic>
+            <wp14:sizeRelH relativeFrom="margin">
+              <wp14:pctWidth>0</wp14:pctWidth>
+            </wp14:sizeRelH>
+            <wp14:sizeRelV relativeFrom="margin">
+              <wp14:pctHeight>0</wp14:pctHeight>
+            </wp14:sizeRelV>
+          </wp:anchor>
+        </w:drawing>
+      </w:r>
+    </w:p>
+    <w:p>
+      <w:pPr>
+        <w:rPr>
+          <w:lang w:val="de-DE"/>
+        </w:rPr>
+      </w:pPr>
+    </w:p>
+    <w:p>
+      <w:pPr>
+        <w:rPr>
+          <w:lang w:val="de-DE"/>
+        </w:rPr>
+      </w:pPr>
+    </w:p>
+    <w:p>
+      <w:pPr>
+        <w:rPr>
+          <w:lang w:val="de-DE"/>
+        </w:rPr>
+      </w:pPr>
+    </w:p>
+    <w:p>
+      <w:pPr>
+        <w:jc w:val="center"/>
+        <w:rPr>
+          <w:lang w:val="de-DE"/>
+        </w:rPr>
+      </w:pPr>
+    </w:p>
+    <w:p>
+      <w:pPr>
+        <w:jc w:val="center"/>
+        <w:rPr>
+          <w:lang w:val="de-DE"/>
+        </w:rPr>
+      </w:pPr>
+    </w:p>
+    <w:p>
+      <w:pPr>
+        <w:jc w:val="center"/>
+        <w:rPr>
+          <w:lang w:val="de-DE"/>
+        </w:rPr>
+      </w:pPr>
+      <w:r>
+        <w:rPr>
+          <w:b/>
+          <w:bCs/>
+          <w:noProof/>
+          <w:lang w:val="de-DE"/>
+        </w:rPr>
+        <w:drawing>
+          <wp:anchor distT="0" distB="0" distL="114300" distR="114300" simplePos="0" relativeHeight="251662336" behindDoc="0" locked="0" layoutInCell="1" allowOverlap="1" wp14:anchorId="566A515E" wp14:editId="5E0F98DC">
+            <wp:simplePos x="0" y="0"/>
+            <wp:positionH relativeFrom="margin">
+              <wp:posOffset>-96520</wp:posOffset>
+            </wp:positionH>
+            <wp:positionV relativeFrom="paragraph">
+              <wp:posOffset>261557</wp:posOffset>
+            </wp:positionV>
+            <wp:extent cx="2990850" cy="1794510"/>
+            <wp:effectExtent l="0" t="0" r="6350" b="0"/>
+            <wp:wrapNone/>
+            <wp:docPr id="1193499801" name="Grafik 1" descr="Ein Bild, das Text, Diagramm, Reihe enthält.&#10;&#10;KI-generierte Inhalte können fehlerhaft sein."/>
+            <wp:cNvGraphicFramePr>
+              <a:graphicFrameLocks xmlns:a="http://schemas.openxmlformats.org/drawingml/2006/main" noChangeAspect="1"/>
+            </wp:cNvGraphicFramePr>
+            <a:graphic xmlns:a="http://schemas.openxmlformats.org/drawingml/2006/main">
+              <a:graphicData uri="http://schemas.openxmlformats.org/drawingml/2006/picture">
+                <pic:pic xmlns:pic="http://schemas.openxmlformats.org/drawingml/2006/picture">
+                  <pic:nvPicPr>
+                    <pic:cNvPr id="1193499801" name="Grafik 1" descr="Ein Bild, das Text, Diagramm, Reihe enthält.&#10;&#10;KI-generierte Inhalte können fehlerhaft sein."/>
                     <pic:cNvPicPr/>
                   </pic:nvPicPr>
                   <pic:blipFill>
@@ -1707,7 +1645,7 @@
                   <pic:spPr>
                     <a:xfrm>
                       <a:off x="0" y="0"/>
-                      <a:ext cx="2994660" cy="1796446"/>
+                      <a:ext cx="2990850" cy="1794510"/>
                     </a:xfrm>
                     <a:prstGeom prst="rect">
                       <a:avLst/>
@@ -1733,18 +1671,18 @@
           <w:lang w:val="de-DE"/>
         </w:rPr>
         <w:drawing>
-          <wp:anchor distT="0" distB="0" distL="114300" distR="114300" simplePos="0" relativeHeight="251662336" behindDoc="0" locked="0" layoutInCell="1" allowOverlap="1" wp14:anchorId="566A515E" wp14:editId="0247BBDC">
+          <wp:anchor distT="0" distB="0" distL="114300" distR="114300" simplePos="0" relativeHeight="251663360" behindDoc="0" locked="0" layoutInCell="1" allowOverlap="1" wp14:anchorId="260FD0A6" wp14:editId="1D58BA21">
             <wp:simplePos x="0" y="0"/>
             <wp:positionH relativeFrom="margin">
-              <wp:posOffset>-330817</wp:posOffset>
+              <wp:posOffset>3001267</wp:posOffset>
             </wp:positionH>
             <wp:positionV relativeFrom="paragraph">
-              <wp:posOffset>195580</wp:posOffset>
+              <wp:posOffset>240424</wp:posOffset>
             </wp:positionV>
-            <wp:extent cx="2991467" cy="1794510"/>
+            <wp:extent cx="2994660" cy="1796415"/>
             <wp:effectExtent l="0" t="0" r="0" b="0"/>
             <wp:wrapNone/>
-            <wp:docPr id="1193499801" name="Grafik 1" descr="Ein Bild, das Text, Diagramm, Reihe enthält.&#10;&#10;KI-generierte Inhalte können fehlerhaft sein."/>
+            <wp:docPr id="1552858921" name="Grafik 1" descr="Ein Bild, das Text, Diagramm, Reihe, parallel enthält.&#10;&#10;KI-generierte Inhalte können fehlerhaft sein."/>
             <wp:cNvGraphicFramePr>
               <a:graphicFrameLocks xmlns:a="http://schemas.openxmlformats.org/drawingml/2006/main" noChangeAspect="1"/>
             </wp:cNvGraphicFramePr>
@@ -1752,7 +1690,7 @@
               <a:graphicData uri="http://schemas.openxmlformats.org/drawingml/2006/picture">
                 <pic:pic xmlns:pic="http://schemas.openxmlformats.org/drawingml/2006/picture">
                   <pic:nvPicPr>
-                    <pic:cNvPr id="1193499801" name="Grafik 1" descr="Ein Bild, das Text, Diagramm, Reihe enthält.&#10;&#10;KI-generierte Inhalte können fehlerhaft sein."/>
+                    <pic:cNvPr id="1552858921" name="Grafik 1" descr="Ein Bild, das Text, Diagramm, Reihe, parallel enthält.&#10;&#10;KI-generierte Inhalte können fehlerhaft sein."/>
                     <pic:cNvPicPr/>
                   </pic:nvPicPr>
                   <pic:blipFill>
@@ -1770,7 +1708,7 @@
                   <pic:spPr>
                     <a:xfrm>
                       <a:off x="0" y="0"/>
-                      <a:ext cx="2996406" cy="1797473"/>
+                      <a:ext cx="2994660" cy="1796415"/>
                     </a:xfrm>
                     <a:prstGeom prst="rect">
                       <a:avLst/>
@@ -1791,13 +1729,6 @@
     </w:p>
     <w:p>
       <w:pPr>
-        <w:rPr>
-          <w:lang w:val="de-DE"/>
-        </w:rPr>
-      </w:pPr>
-    </w:p>
-    <w:p>
-      <w:pPr>
         <w:jc w:val="center"/>
         <w:rPr>
           <w:lang w:val="de-DE"/>
@@ -1806,30 +1737,6 @@
     </w:p>
     <w:p>
       <w:pPr>
-        <w:jc w:val="center"/>
-        <w:rPr>
-          <w:lang w:val="de-DE"/>
-        </w:rPr>
-      </w:pPr>
-    </w:p>
-    <w:p>
-      <w:pPr>
-        <w:jc w:val="center"/>
-        <w:rPr>
-          <w:lang w:val="de-DE"/>
-        </w:rPr>
-      </w:pPr>
-    </w:p>
-    <w:p>
-      <w:pPr>
-        <w:jc w:val="center"/>
-        <w:rPr>
-          <w:lang w:val="de-DE"/>
-        </w:rPr>
-      </w:pPr>
-    </w:p>
-    <w:p>
-      <w:pPr>
         <w:rPr>
           <w:b/>
           <w:bCs/>
@@ -1914,6 +1821,41 @@
           <w:lang w:val="de-DE"/>
         </w:rPr>
       </w:pPr>
+    </w:p>
+    <w:p>
+      <w:pPr>
+        <w:rPr>
+          <w:lang w:val="de-DE"/>
+        </w:rPr>
+      </w:pPr>
+    </w:p>
+    <w:p>
+      <w:pPr>
+        <w:rPr>
+          <w:lang w:val="de-DE"/>
+        </w:rPr>
+      </w:pPr>
+    </w:p>
+    <w:p>
+      <w:pPr>
+        <w:rPr>
+          <w:lang w:val="de-DE"/>
+        </w:rPr>
+      </w:pPr>
+    </w:p>
+    <w:p>
+      <w:pPr>
+        <w:rPr>
+          <w:lang w:val="de-DE"/>
+        </w:rPr>
+      </w:pPr>
+    </w:p>
+    <w:p>
+      <w:pPr>
+        <w:rPr>
+          <w:lang w:val="de-DE"/>
+        </w:rPr>
+      </w:pPr>
       <w:r>
         <w:rPr>
           <w:b/>
@@ -1922,16 +1864,16 @@
           <w:lang w:val="de-DE"/>
         </w:rPr>
         <w:drawing>
-          <wp:anchor distT="0" distB="0" distL="114300" distR="114300" simplePos="0" relativeHeight="251664384" behindDoc="0" locked="0" layoutInCell="1" allowOverlap="1" wp14:anchorId="0AD16F3A" wp14:editId="6C759B3E">
+          <wp:anchor distT="0" distB="0" distL="114300" distR="114300" simplePos="0" relativeHeight="251664384" behindDoc="0" locked="0" layoutInCell="1" allowOverlap="1" wp14:anchorId="0AD16F3A" wp14:editId="77EFC20B">
             <wp:simplePos x="0" y="0"/>
             <wp:positionH relativeFrom="column">
-              <wp:posOffset>-635</wp:posOffset>
+              <wp:posOffset>6985</wp:posOffset>
             </wp:positionH>
             <wp:positionV relativeFrom="paragraph">
-              <wp:posOffset>3175</wp:posOffset>
+              <wp:posOffset>275390</wp:posOffset>
             </wp:positionV>
             <wp:extent cx="5760720" cy="3091180"/>
-            <wp:effectExtent l="0" t="0" r="0" b="0"/>
+            <wp:effectExtent l="0" t="0" r="5080" b="0"/>
             <wp:wrapNone/>
             <wp:docPr id="2007471720" name="Grafik 1" descr="Ein Bild, das Text, Screenshot, Schrift, Zahl enthält.&#10;&#10;KI-generierte Inhalte können fehlerhaft sein."/>
             <wp:cNvGraphicFramePr>
@@ -2003,62 +1945,128 @@
     <w:p>
       <w:pPr>
         <w:rPr>
-          <w:lang w:val="de-DE"/>
-        </w:rPr>
-      </w:pPr>
-    </w:p>
-    <w:p>
-      <w:pPr>
-        <w:rPr>
-          <w:lang w:val="de-DE"/>
-        </w:rPr>
-      </w:pPr>
-    </w:p>
-    <w:p>
-      <w:pPr>
-        <w:rPr>
-          <w:lang w:val="de-DE"/>
-        </w:rPr>
-      </w:pPr>
-    </w:p>
-    <w:p>
-      <w:pPr>
-        <w:rPr>
-          <w:lang w:val="de-DE"/>
-        </w:rPr>
-      </w:pPr>
-    </w:p>
-    <w:p>
-      <w:pPr>
-        <w:rPr>
-          <w:lang w:val="de-DE"/>
-        </w:rPr>
-      </w:pPr>
-    </w:p>
-    <w:p>
-      <w:pPr>
-        <w:rPr>
-          <w:b/>
-          <w:bCs/>
-          <w:lang w:val="de-DE"/>
-        </w:rPr>
-      </w:pPr>
-    </w:p>
-    <w:p>
-      <w:pPr>
-        <w:rPr>
-          <w:b/>
-          <w:bCs/>
-          <w:lang w:val="de-DE"/>
-        </w:rPr>
-      </w:pPr>
-      <w:r>
+          <w:b/>
+          <w:bCs/>
+          <w:lang w:val="de-DE"/>
+        </w:rPr>
+      </w:pPr>
+    </w:p>
+    <w:p>
+      <w:pPr>
         <w:rPr>
           <w:b/>
           <w:bCs/>
           <w:highlight w:val="lightGray"/>
           <w:lang w:val="de-DE"/>
         </w:rPr>
+      </w:pPr>
+    </w:p>
+    <w:p>
+      <w:pPr>
+        <w:rPr>
+          <w:b/>
+          <w:bCs/>
+          <w:highlight w:val="lightGray"/>
+          <w:lang w:val="de-DE"/>
+        </w:rPr>
+      </w:pPr>
+    </w:p>
+    <w:p>
+      <w:pPr>
+        <w:rPr>
+          <w:b/>
+          <w:bCs/>
+          <w:highlight w:val="lightGray"/>
+          <w:lang w:val="de-DE"/>
+        </w:rPr>
+      </w:pPr>
+    </w:p>
+    <w:p>
+      <w:pPr>
+        <w:rPr>
+          <w:b/>
+          <w:bCs/>
+          <w:highlight w:val="lightGray"/>
+          <w:lang w:val="de-DE"/>
+        </w:rPr>
+      </w:pPr>
+    </w:p>
+    <w:p>
+      <w:pPr>
+        <w:rPr>
+          <w:b/>
+          <w:bCs/>
+          <w:highlight w:val="lightGray"/>
+          <w:lang w:val="de-DE"/>
+        </w:rPr>
+      </w:pPr>
+    </w:p>
+    <w:p>
+      <w:pPr>
+        <w:rPr>
+          <w:b/>
+          <w:bCs/>
+          <w:highlight w:val="lightGray"/>
+          <w:lang w:val="de-DE"/>
+        </w:rPr>
+      </w:pPr>
+    </w:p>
+    <w:p>
+      <w:pPr>
+        <w:rPr>
+          <w:b/>
+          <w:bCs/>
+          <w:highlight w:val="lightGray"/>
+          <w:lang w:val="de-DE"/>
+        </w:rPr>
+      </w:pPr>
+    </w:p>
+    <w:p>
+      <w:pPr>
+        <w:rPr>
+          <w:b/>
+          <w:bCs/>
+          <w:highlight w:val="lightGray"/>
+          <w:lang w:val="de-DE"/>
+        </w:rPr>
+      </w:pPr>
+    </w:p>
+    <w:p>
+      <w:pPr>
+        <w:rPr>
+          <w:b/>
+          <w:bCs/>
+          <w:highlight w:val="lightGray"/>
+          <w:lang w:val="de-DE"/>
+        </w:rPr>
+      </w:pPr>
+    </w:p>
+    <w:p>
+      <w:pPr>
+        <w:rPr>
+          <w:b/>
+          <w:bCs/>
+          <w:highlight w:val="lightGray"/>
+          <w:lang w:val="de-DE"/>
+        </w:rPr>
+      </w:pPr>
+    </w:p>
+    <w:p>
+      <w:pPr>
+        <w:rPr>
+          <w:b/>
+          <w:bCs/>
+          <w:lang w:val="de-DE"/>
+        </w:rPr>
+      </w:pPr>
+      <w:r>
+        <w:rPr>
+          <w:b/>
+          <w:bCs/>
+          <w:highlight w:val="lightGray"/>
+          <w:lang w:val="de-DE"/>
+        </w:rPr>
+        <w:lastRenderedPageBreak/>
         <w:t xml:space="preserve">Top + Bottom 5 </w:t>
       </w:r>
       <w:proofErr w:type="spellStart"/>
@@ -2202,6 +2210,7 @@
         <w:rPr>
           <w:b/>
           <w:bCs/>
+          <w:highlight w:val="lightGray"/>
           <w:lang w:val="de-DE"/>
         </w:rPr>
       </w:pPr>
@@ -2212,9 +2221,8 @@
           <w:noProof/>
           <w:lang w:val="de-DE"/>
         </w:rPr>
-        <w:lastRenderedPageBreak/>
         <w:drawing>
-          <wp:inline distT="0" distB="0" distL="0" distR="0" wp14:anchorId="5CCD099F" wp14:editId="40F6F7FF">
+          <wp:inline distT="0" distB="0" distL="0" distR="0" wp14:anchorId="1753495D" wp14:editId="71322B68">
             <wp:extent cx="2674620" cy="1733769"/>
             <wp:effectExtent l="0" t="0" r="0" b="0"/>
             <wp:docPr id="2090865277" name="Grafik 1" descr="Ein Bild, das Text, Screenshot, Schrift, Zahl enthält.&#10;&#10;KI-generierte Inhalte können fehlerhaft sein."/>
@@ -2253,9 +2261,179 @@
     <w:p>
       <w:pPr>
         <w:rPr>
-          <w:lang w:val="de-DE"/>
-        </w:rPr>
-      </w:pPr>
+          <w:b/>
+          <w:bCs/>
+          <w:highlight w:val="lightGray"/>
+          <w:lang w:val="de-DE"/>
+        </w:rPr>
+      </w:pPr>
+      <w:r>
+        <w:rPr>
+          <w:b/>
+          <w:bCs/>
+          <w:highlight w:val="lightGray"/>
+          <w:lang w:val="de-DE"/>
+        </w:rPr>
+        <w:t xml:space="preserve">Final </w:t>
+      </w:r>
+      <w:proofErr w:type="spellStart"/>
+      <w:r>
+        <w:rPr>
+          <w:b/>
+          <w:bCs/>
+          <w:highlight w:val="lightGray"/>
+          <w:lang w:val="de-DE"/>
+        </w:rPr>
+        <w:t>models</w:t>
+      </w:r>
+      <w:proofErr w:type="spellEnd"/>
+    </w:p>
+    <w:p>
+      <w:pPr>
+        <w:rPr>
+          <w:lang w:val="de-DE"/>
+        </w:rPr>
+      </w:pPr>
+      <w:r>
+        <w:rPr>
+          <w:lang w:val="de-DE"/>
+        </w:rPr>
+        <w:t xml:space="preserve">Download </w:t>
+      </w:r>
+      <w:proofErr w:type="spellStart"/>
+      <w:r>
+        <w:rPr>
+          <w:lang w:val="de-DE"/>
+        </w:rPr>
+        <w:t>the</w:t>
+      </w:r>
+      <w:proofErr w:type="spellEnd"/>
+      <w:r>
+        <w:rPr>
+          <w:lang w:val="de-DE"/>
+        </w:rPr>
+        <w:t xml:space="preserve"> </w:t>
+      </w:r>
+      <w:proofErr w:type="spellStart"/>
+      <w:r>
+        <w:rPr>
+          <w:lang w:val="de-DE"/>
+        </w:rPr>
+        <w:t>final</w:t>
+      </w:r>
+      <w:proofErr w:type="spellEnd"/>
+      <w:r>
+        <w:rPr>
+          <w:lang w:val="de-DE"/>
+        </w:rPr>
+        <w:t xml:space="preserve"> </w:t>
+      </w:r>
+      <w:proofErr w:type="spellStart"/>
+      <w:r>
+        <w:rPr>
+          <w:lang w:val="de-DE"/>
+        </w:rPr>
+        <w:t>models</w:t>
+      </w:r>
+      <w:proofErr w:type="spellEnd"/>
+      <w:r>
+        <w:rPr>
+          <w:lang w:val="de-DE"/>
+        </w:rPr>
+        <w:t xml:space="preserve"> </w:t>
+      </w:r>
+      <w:proofErr w:type="spellStart"/>
+      <w:r>
+        <w:rPr>
+          <w:lang w:val="de-DE"/>
+        </w:rPr>
+        <w:t>here</w:t>
+      </w:r>
+      <w:proofErr w:type="spellEnd"/>
+      <w:r>
+        <w:rPr>
+          <w:lang w:val="de-DE"/>
+        </w:rPr>
+        <w:t xml:space="preserve">: </w:t>
+      </w:r>
+      <w:hyperlink r:id="rId17" w:history="1">
+        <w:r>
+          <w:rPr>
+            <w:rStyle w:val="Hyperlink"/>
+            <w:lang w:val="de-DE"/>
+          </w:rPr>
+          <w:t>https://download-directory.github.io/?url=https://github.com/luca-heitmann/data-science-courses/tree/main/deep-learning/vorleistung/final_results</w:t>
+        </w:r>
+      </w:hyperlink>
+    </w:p>
+    <w:p>
+      <w:pPr>
+        <w:rPr>
+          <w:lang w:val="de-DE"/>
+        </w:rPr>
+      </w:pPr>
+      <w:r>
+        <w:rPr>
+          <w:lang w:val="de-DE"/>
+        </w:rPr>
+        <w:t xml:space="preserve">(also </w:t>
+      </w:r>
+      <w:proofErr w:type="spellStart"/>
+      <w:r>
+        <w:rPr>
+          <w:lang w:val="de-DE"/>
+        </w:rPr>
+        <w:t>included</w:t>
+      </w:r>
+      <w:proofErr w:type="spellEnd"/>
+      <w:r>
+        <w:rPr>
+          <w:lang w:val="de-DE"/>
+        </w:rPr>
+        <w:t xml:space="preserve"> in </w:t>
+      </w:r>
+      <w:proofErr w:type="spellStart"/>
+      <w:r>
+        <w:rPr>
+          <w:lang w:val="de-DE"/>
+        </w:rPr>
+        <w:t>the</w:t>
+      </w:r>
+      <w:proofErr w:type="spellEnd"/>
+      <w:r>
+        <w:rPr>
+          <w:lang w:val="de-DE"/>
+        </w:rPr>
+        <w:t xml:space="preserve"> </w:t>
+      </w:r>
+      <w:proofErr w:type="spellStart"/>
+      <w:r>
+        <w:rPr>
+          <w:lang w:val="de-DE"/>
+        </w:rPr>
+        <w:t>archive</w:t>
+      </w:r>
+      <w:proofErr w:type="spellEnd"/>
+      <w:r>
+        <w:rPr>
+          <w:lang w:val="de-DE"/>
+        </w:rPr>
+        <w:t xml:space="preserve"> in </w:t>
+      </w:r>
+      <w:proofErr w:type="spellStart"/>
+      <w:r>
+        <w:rPr>
+          <w:lang w:val="de-DE"/>
+        </w:rPr>
+        <w:t>moodle</w:t>
+      </w:r>
+      <w:proofErr w:type="spellEnd"/>
+      <w:r>
+        <w:rPr>
+          <w:lang w:val="de-DE"/>
+        </w:rPr>
+        <w:t>)</w:t>
+      </w:r>
     </w:p>
     <w:sectPr>
       <w:pgSz w:w="11906" w:h="16838"/>
@@ -2315,6 +2493,103 @@
     </w:p>
   </w:footnote>
 </w:footnotes>
+</file>
+
+<file path=word/numbering.xml><?xml version="1.0" encoding="utf-8"?>
+<w:numbering xmlns:wpc="http://schemas.microsoft.com/office/word/2010/wordprocessingCanvas" xmlns:cx="http://schemas.microsoft.com/office/drawing/2014/chartex" xmlns:cx1="http://schemas.microsoft.com/office/drawing/2015/9/8/chartex" xmlns:cx2="http://schemas.microsoft.com/office/drawing/2015/10/21/chartex" xmlns:cx3="http://schemas.microsoft.com/office/drawing/2016/5/9/chartex" xmlns:cx4="http://schemas.microsoft.com/office/drawing/2016/5/10/chartex" xmlns:cx5="http://schemas.microsoft.com/office/drawing/2016/5/11/chartex" xmlns:cx6="http://schemas.microsoft.com/office/drawing/2016/5/12/chartex" xmlns:cx7="http://schemas.microsoft.com/office/drawing/2016/5/13/chartex" xmlns:cx8="http://schemas.microsoft.com/office/drawing/2016/5/14/chartex" xmlns:mc="http://schemas.openxmlformats.org/markup-compatibility/2006" xmlns:aink="http://schemas.microsoft.com/office/drawing/2016/ink" xmlns:am3d="http://schemas.microsoft.com/office/drawing/2017/model3d" xmlns:o="urn:schemas-microsoft-com:office:office" xmlns:oel="http://schemas.microsoft.com/office/2019/extlst" xmlns:r="http://schemas.openxmlformats.org/officeDocument/2006/relationships" xmlns:m="http://schemas.openxmlformats.org/officeDocument/2006/math" xmlns:v="urn:schemas-microsoft-com:vml" xmlns:wp14="http://schemas.microsoft.com/office/word/2010/wordprocessingDrawing" xmlns:wp="http://schemas.openxmlformats.org/drawingml/2006/wordprocessingDrawing" xmlns:w10="urn:schemas-microsoft-com:office:word" xmlns:w="http://schemas.openxmlformats.org/wordprocessingml/2006/main" xmlns:w14="http://schemas.microsoft.com/office/word/2010/wordml" xmlns:w15="http://schemas.microsoft.com/office/word/2012/wordml" xmlns:w16cex="http://schemas.microsoft.com/office/word/2018/wordml/cex" xmlns:w16cid="http://schemas.microsoft.com/office/word/2016/wordml/cid" xmlns:w16="http://schemas.microsoft.com/office/word/2018/wordml" xmlns:w16du="http://schemas.microsoft.com/office/word/2023/wordml/word16du" xmlns:w16sdtdh="http://schemas.microsoft.com/office/word/2020/wordml/sdtdatahash" xmlns:w16sdtfl="http://schemas.microsoft.com/office/word/2024/wordml/sdtformatlock" xmlns:w16se="http://schemas.microsoft.com/office/word/2015/wordml/symex" xmlns:wpg="http://schemas.microsoft.com/office/word/2010/wordprocessingGroup" xmlns:wpi="http://schemas.microsoft.com/office/word/2010/wordprocessingInk" xmlns:wne="http://schemas.microsoft.com/office/word/2006/wordml" xmlns:wps="http://schemas.microsoft.com/office/word/2010/wordprocessingShape" mc:Ignorable="w14 w15 w16se w16cid w16 w16cex w16sdtdh w16sdtfl w16du wp14">
+  <w:abstractNum w:abstractNumId="0" w15:restartNumberingAfterBreak="0">
+    <w:nsid w:val="227E7086"/>
+    <w:multiLevelType w:val="hybridMultilevel"/>
+    <w:tmpl w:val="6D78F4EC"/>
+    <w:lvl w:ilvl="0" w:tplc="0409000F">
+      <w:start w:val="1"/>
+      <w:numFmt w:val="decimal"/>
+      <w:lvlText w:val="%1."/>
+      <w:lvlJc w:val="left"/>
+      <w:pPr>
+        <w:ind w:left="720" w:hanging="360"/>
+      </w:pPr>
+      <w:rPr>
+        <w:rFonts w:hint="default"/>
+      </w:rPr>
+    </w:lvl>
+    <w:lvl w:ilvl="1" w:tplc="04090019" w:tentative="1">
+      <w:start w:val="1"/>
+      <w:numFmt w:val="lowerLetter"/>
+      <w:lvlText w:val="%2."/>
+      <w:lvlJc w:val="left"/>
+      <w:pPr>
+        <w:ind w:left="1440" w:hanging="360"/>
+      </w:pPr>
+    </w:lvl>
+    <w:lvl w:ilvl="2" w:tplc="0409001B" w:tentative="1">
+      <w:start w:val="1"/>
+      <w:numFmt w:val="lowerRoman"/>
+      <w:lvlText w:val="%3."/>
+      <w:lvlJc w:val="right"/>
+      <w:pPr>
+        <w:ind w:left="2160" w:hanging="180"/>
+      </w:pPr>
+    </w:lvl>
+    <w:lvl w:ilvl="3" w:tplc="0409000F" w:tentative="1">
+      <w:start w:val="1"/>
+      <w:numFmt w:val="decimal"/>
+      <w:lvlText w:val="%4."/>
+      <w:lvlJc w:val="left"/>
+      <w:pPr>
+        <w:ind w:left="2880" w:hanging="360"/>
+      </w:pPr>
+    </w:lvl>
+    <w:lvl w:ilvl="4" w:tplc="04090019" w:tentative="1">
+      <w:start w:val="1"/>
+      <w:numFmt w:val="lowerLetter"/>
+      <w:lvlText w:val="%5."/>
+      <w:lvlJc w:val="left"/>
+      <w:pPr>
+        <w:ind w:left="3600" w:hanging="360"/>
+      </w:pPr>
+    </w:lvl>
+    <w:lvl w:ilvl="5" w:tplc="0409001B" w:tentative="1">
+      <w:start w:val="1"/>
+      <w:numFmt w:val="lowerRoman"/>
+      <w:lvlText w:val="%6."/>
+      <w:lvlJc w:val="right"/>
+      <w:pPr>
+        <w:ind w:left="4320" w:hanging="180"/>
+      </w:pPr>
+    </w:lvl>
+    <w:lvl w:ilvl="6" w:tplc="0409000F" w:tentative="1">
+      <w:start w:val="1"/>
+      <w:numFmt w:val="decimal"/>
+      <w:lvlText w:val="%7."/>
+      <w:lvlJc w:val="left"/>
+      <w:pPr>
+        <w:ind w:left="5040" w:hanging="360"/>
+      </w:pPr>
+    </w:lvl>
+    <w:lvl w:ilvl="7" w:tplc="04090019" w:tentative="1">
+      <w:start w:val="1"/>
+      <w:numFmt w:val="lowerLetter"/>
+      <w:lvlText w:val="%8."/>
+      <w:lvlJc w:val="left"/>
+      <w:pPr>
+        <w:ind w:left="5760" w:hanging="360"/>
+      </w:pPr>
+    </w:lvl>
+    <w:lvl w:ilvl="8" w:tplc="0409001B" w:tentative="1">
+      <w:start w:val="1"/>
+      <w:numFmt w:val="lowerRoman"/>
+      <w:lvlText w:val="%9."/>
+      <w:lvlJc w:val="right"/>
+      <w:pPr>
+        <w:ind w:left="6480" w:hanging="180"/>
+      </w:pPr>
+    </w:lvl>
+  </w:abstractNum>
+  <w:num w:numId="1" w16cid:durableId="955526084">
+    <w:abstractNumId w:val="0"/>
+  </w:num>
+</w:numbering>
 </file>
 
 <file path=word/styles.xml><?xml version="1.0" encoding="utf-8"?>

</xml_diff>